<commit_message>
Ajouté l'étude descriptive et le diagramme d'activité du cas d'utilisation Consulter Commande package Interface Client
</commit_message>
<xml_diff>
--- a/Livrables/Document de spécifications fonctionnelles.docx
+++ b/Livrables/Document de spécifications fonctionnelles.docx
@@ -488,26 +488,26 @@
         </w:rPr>
         <w:lastRenderedPageBreak/>
         <w:drawing>
-          <wp:anchor distT="0" distB="0" distL="114300" distR="114300" simplePos="0" relativeHeight="251661312" behindDoc="1" locked="0" layoutInCell="1" allowOverlap="1">
+          <wp:anchor distT="0" distB="0" distL="114300" distR="114300" simplePos="0" relativeHeight="251665408" behindDoc="1" locked="0" layoutInCell="1" allowOverlap="1">
             <wp:simplePos x="0" y="0"/>
             <wp:positionH relativeFrom="column">
-              <wp:posOffset>23495</wp:posOffset>
+              <wp:posOffset>4445</wp:posOffset>
             </wp:positionH>
             <wp:positionV relativeFrom="paragraph">
-              <wp:posOffset>367030</wp:posOffset>
+              <wp:posOffset>367665</wp:posOffset>
             </wp:positionV>
-            <wp:extent cx="5957570" cy="6905625"/>
+            <wp:extent cx="5957570" cy="6467475"/>
             <wp:effectExtent l="19050" t="0" r="5080" b="0"/>
             <wp:wrapTight wrapText="bothSides">
               <wp:wrapPolygon edited="0">
                 <wp:start x="-69" y="0"/>
-                <wp:lineTo x="-69" y="21570"/>
-                <wp:lineTo x="21618" y="21570"/>
+                <wp:lineTo x="-69" y="21568"/>
+                <wp:lineTo x="21618" y="21568"/>
                 <wp:lineTo x="21618" y="0"/>
                 <wp:lineTo x="-69" y="0"/>
               </wp:wrapPolygon>
             </wp:wrapTight>
-            <wp:docPr id="6" name="Image 5" descr="Diagramme de cas d'utilisation - Interface client.jpg"/>
+            <wp:docPr id="11" name="Image 10" descr="Diagramme de cas d'utilisation - Interface client.jpg"/>
             <wp:cNvGraphicFramePr>
               <a:graphicFrameLocks xmlns:a="http://schemas.openxmlformats.org/drawingml/2006/main" noChangeAspect="1"/>
             </wp:cNvGraphicFramePr>
@@ -527,7 +527,7 @@
                   <pic:spPr>
                     <a:xfrm>
                       <a:off x="0" y="0"/>
-                      <a:ext cx="5957570" cy="6905625"/>
+                      <a:ext cx="5957570" cy="6467475"/>
                     </a:xfrm>
                     <a:prstGeom prst="rect">
                       <a:avLst/>
@@ -906,13 +906,18 @@
         <w:rPr>
           <w:rFonts w:asciiTheme="minorBidi" w:hAnsiTheme="minorBidi"/>
         </w:rPr>
-        <w:t xml:space="preserve">La consultation du menu pizza doit être possible </w:t>
-      </w:r>
-      <w:r>
-        <w:rPr>
-          <w:rFonts w:asciiTheme="minorBidi" w:hAnsiTheme="minorBidi"/>
-        </w:rPr>
-        <w:tab/>
+        <w:t>La consultation du</w:t>
+      </w:r>
+      <w:r>
+        <w:rPr>
+          <w:rFonts w:asciiTheme="minorBidi" w:hAnsiTheme="minorBidi"/>
+        </w:rPr>
+        <w:t xml:space="preserve"> menu pizza doit être possible </w:t>
+      </w:r>
+      <w:r>
+        <w:rPr>
+          <w:rFonts w:asciiTheme="minorBidi" w:hAnsiTheme="minorBidi"/>
+        </w:rPr>
         <w:t xml:space="preserve">pour </w:t>
       </w:r>
       <w:r>
@@ -2737,35 +2742,7 @@
         <w:rPr>
           <w:rFonts w:asciiTheme="minorBidi" w:hAnsiTheme="minorBidi"/>
         </w:rPr>
-        <w:t xml:space="preserve">fait appel au cas d'utilisation interne </w:t>
-      </w:r>
-      <w:r>
-        <w:rPr>
-          <w:sz w:val="20"/>
-          <w:szCs w:val="20"/>
-        </w:rPr>
-        <w:t xml:space="preserve">« </w:t>
-      </w:r>
-      <w:r>
-        <w:rPr>
-          <w:rFonts w:asciiTheme="minorBidi" w:hAnsiTheme="minorBidi"/>
-          <w:i/>
-          <w:iCs/>
-        </w:rPr>
-        <w:t xml:space="preserve">Règlement de commande </w:t>
-      </w:r>
-      <w:r>
-        <w:rPr>
-          <w:sz w:val="20"/>
-          <w:szCs w:val="20"/>
-        </w:rPr>
-        <w:t>»</w:t>
-      </w:r>
-      <w:r>
-        <w:rPr>
-          <w:rFonts w:asciiTheme="minorBidi" w:hAnsiTheme="minorBidi"/>
-        </w:rPr>
-        <w:t>.</w:t>
+        <w:t>propose à l'utilisateur le temps de préparation de la commande.</w:t>
       </w:r>
     </w:p>
     <w:p>
@@ -2801,7 +2778,35 @@
         <w:rPr>
           <w:rFonts w:asciiTheme="minorBidi" w:hAnsiTheme="minorBidi"/>
         </w:rPr>
-        <w:t>enregistre définitivement la commande.</w:t>
+        <w:t xml:space="preserve">fait appel au cas d'utilisation interne </w:t>
+      </w:r>
+      <w:r>
+        <w:rPr>
+          <w:sz w:val="20"/>
+          <w:szCs w:val="20"/>
+        </w:rPr>
+        <w:t xml:space="preserve">« </w:t>
+      </w:r>
+      <w:r>
+        <w:rPr>
+          <w:rFonts w:asciiTheme="minorBidi" w:hAnsiTheme="minorBidi"/>
+          <w:i/>
+          <w:iCs/>
+        </w:rPr>
+        <w:t xml:space="preserve">Règlement de commande </w:t>
+      </w:r>
+      <w:r>
+        <w:rPr>
+          <w:sz w:val="20"/>
+          <w:szCs w:val="20"/>
+        </w:rPr>
+        <w:t>»</w:t>
+      </w:r>
+      <w:r>
+        <w:rPr>
+          <w:rFonts w:asciiTheme="minorBidi" w:hAnsiTheme="minorBidi"/>
+        </w:rPr>
+        <w:t>.</w:t>
       </w:r>
     </w:p>
     <w:p>
@@ -2823,6 +2828,42 @@
           <w:sz w:val="24"/>
           <w:szCs w:val="24"/>
         </w:rPr>
+        <w:t>Le système</w:t>
+      </w:r>
+      <w:r>
+        <w:rPr>
+          <w:rFonts w:asciiTheme="minorBidi" w:hAnsiTheme="minorBidi"/>
+          <w:sz w:val="24"/>
+          <w:szCs w:val="24"/>
+        </w:rPr>
+        <w:t xml:space="preserve"> </w:t>
+      </w:r>
+      <w:r>
+        <w:rPr>
+          <w:rFonts w:asciiTheme="minorBidi" w:hAnsiTheme="minorBidi"/>
+        </w:rPr>
+        <w:t>enregistre définitivement la commande.</w:t>
+      </w:r>
+    </w:p>
+    <w:p>
+      <w:pPr>
+        <w:pStyle w:val="Paragraphedeliste"/>
+        <w:numPr>
+          <w:ilvl w:val="0"/>
+          <w:numId w:val="8"/>
+        </w:numPr>
+        <w:rPr>
+          <w:rFonts w:asciiTheme="minorBidi" w:hAnsiTheme="minorBidi"/>
+        </w:rPr>
+      </w:pPr>
+      <w:r>
+        <w:rPr>
+          <w:rFonts w:asciiTheme="minorBidi" w:hAnsiTheme="minorBidi"/>
+          <w:b/>
+          <w:bCs/>
+          <w:sz w:val="24"/>
+          <w:szCs w:val="24"/>
+        </w:rPr>
         <w:t xml:space="preserve">Le système </w:t>
       </w:r>
       <w:r>
@@ -2942,7 +2983,8 @@
         <w:spacing w:before="0" w:beforeAutospacing="0" w:after="0" w:afterAutospacing="0"/>
         <w:ind w:left="357"/>
         <w:rPr>
-          <w:rFonts w:asciiTheme="minorBidi" w:hAnsiTheme="minorBidi"/>
+          <w:sz w:val="20"/>
+          <w:szCs w:val="20"/>
         </w:rPr>
       </w:pPr>
       <w:r>
@@ -2985,25 +3027,19 @@
         <w:rPr>
           <w:rFonts w:asciiTheme="minorBidi" w:hAnsiTheme="minorBidi"/>
         </w:rPr>
-        <w:t>6.a</w:t>
-      </w:r>
-      <w:r>
-        <w:rPr>
-          <w:rFonts w:asciiTheme="minorBidi" w:hAnsiTheme="minorBidi"/>
-        </w:rPr>
-        <w:t xml:space="preserve"> </w:t>
-      </w:r>
-      <w:r>
-        <w:rPr>
-          <w:rFonts w:asciiTheme="minorBidi" w:hAnsiTheme="minorBidi"/>
-        </w:rPr>
-        <w:t>Le règlement de la commande n'a pas réussi</w:t>
-      </w:r>
-      <w:r>
-        <w:rPr>
-          <w:rFonts w:asciiTheme="minorBidi" w:hAnsiTheme="minorBidi"/>
-        </w:rPr>
-        <w:t>.</w:t>
+        <w:t>6</w:t>
+      </w:r>
+      <w:r>
+        <w:rPr>
+          <w:rFonts w:asciiTheme="minorBidi" w:hAnsiTheme="minorBidi"/>
+        </w:rPr>
+        <w:t xml:space="preserve">.a </w:t>
+      </w:r>
+      <w:r>
+        <w:rPr>
+          <w:rFonts w:asciiTheme="minorBidi" w:hAnsiTheme="minorBidi"/>
+        </w:rPr>
+        <w:t>L'utilisateur refuse le temps de préparation et arrête la commande.</w:t>
       </w:r>
     </w:p>
     <w:p>
@@ -3018,6 +3054,45 @@
         <w:rPr>
           <w:rFonts w:asciiTheme="minorBidi" w:hAnsiTheme="minorBidi"/>
         </w:rPr>
+        <w:t>7</w:t>
+      </w:r>
+      <w:r>
+        <w:rPr>
+          <w:rFonts w:asciiTheme="minorBidi" w:hAnsiTheme="minorBidi"/>
+        </w:rPr>
+        <w:t>.a</w:t>
+      </w:r>
+      <w:r>
+        <w:rPr>
+          <w:rFonts w:asciiTheme="minorBidi" w:hAnsiTheme="minorBidi"/>
+        </w:rPr>
+        <w:t xml:space="preserve"> </w:t>
+      </w:r>
+      <w:r>
+        <w:rPr>
+          <w:rFonts w:asciiTheme="minorBidi" w:hAnsiTheme="minorBidi"/>
+        </w:rPr>
+        <w:t>Le règlement de la commande n'a pas réussi</w:t>
+      </w:r>
+      <w:r>
+        <w:rPr>
+          <w:rFonts w:asciiTheme="minorBidi" w:hAnsiTheme="minorBidi"/>
+        </w:rPr>
+        <w:t>.</w:t>
+      </w:r>
+    </w:p>
+    <w:p>
+      <w:pPr>
+        <w:spacing w:before="0" w:beforeAutospacing="0" w:after="0" w:afterAutospacing="0"/>
+        <w:ind w:left="357"/>
+        <w:rPr>
+          <w:rFonts w:asciiTheme="minorBidi" w:hAnsiTheme="minorBidi"/>
+        </w:rPr>
+      </w:pPr>
+      <w:r>
+        <w:rPr>
+          <w:rFonts w:asciiTheme="minorBidi" w:hAnsiTheme="minorBidi"/>
+        </w:rPr>
         <w:tab/>
       </w:r>
       <w:r>
@@ -3052,11 +3127,21 @@
           <w:rFonts w:asciiTheme="minorBidi" w:hAnsiTheme="minorBidi"/>
         </w:rPr>
       </w:pPr>
-      <w:r>
-        <w:rPr>
-          <w:rFonts w:asciiTheme="minorBidi" w:hAnsiTheme="minorBidi"/>
-        </w:rPr>
-        <w:t>7</w:t>
+    </w:p>
+    <w:p>
+      <w:pPr>
+        <w:spacing w:before="0" w:beforeAutospacing="0" w:after="0" w:afterAutospacing="0"/>
+        <w:ind w:left="357"/>
+        <w:rPr>
+          <w:rFonts w:asciiTheme="minorBidi" w:hAnsiTheme="minorBidi"/>
+        </w:rPr>
+      </w:pPr>
+      <w:r>
+        <w:rPr>
+          <w:rFonts w:asciiTheme="minorBidi" w:hAnsiTheme="minorBidi"/>
+        </w:rPr>
+        <w:lastRenderedPageBreak/>
+        <w:t>8</w:t>
       </w:r>
       <w:r>
         <w:rPr>
@@ -3221,7 +3306,31 @@
         <w:rPr>
           <w:rFonts w:asciiTheme="minorBidi" w:hAnsiTheme="minorBidi"/>
         </w:rPr>
-        <w:t>Sur décision de l'utilisateur, après l'étape 8 (affichage du récapitulatif de la commande)</w:t>
+        <w:t>Sur décision d</w:t>
+      </w:r>
+      <w:r>
+        <w:rPr>
+          <w:rFonts w:asciiTheme="minorBidi" w:hAnsiTheme="minorBidi"/>
+        </w:rPr>
+        <w:t>e l'utilisateur, après l'étape 6 ou 9</w:t>
+      </w:r>
+      <w:r>
+        <w:rPr>
+          <w:rFonts w:asciiTheme="minorBidi" w:hAnsiTheme="minorBidi"/>
+        </w:rPr>
+        <w:t xml:space="preserve"> (</w:t>
+      </w:r>
+      <w:r>
+        <w:rPr>
+          <w:rFonts w:asciiTheme="minorBidi" w:hAnsiTheme="minorBidi"/>
+        </w:rPr>
+        <w:t xml:space="preserve">refus du temps de préparation ou </w:t>
+      </w:r>
+      <w:r>
+        <w:rPr>
+          <w:rFonts w:asciiTheme="minorBidi" w:hAnsiTheme="minorBidi"/>
+        </w:rPr>
+        <w:t>affichage du récapitulatif de la commande)</w:t>
       </w:r>
     </w:p>
     <w:p>
@@ -3240,7 +3349,19 @@
         <w:rPr>
           <w:rFonts w:asciiTheme="minorBidi" w:hAnsiTheme="minorBidi"/>
         </w:rPr>
-        <w:t>Scénario d'exception : après le point 6 ou 7, si le règlement de la commande ou son enregistrement définitif  ne réussit pas.</w:t>
+        <w:t>Scénari</w:t>
+      </w:r>
+      <w:r>
+        <w:rPr>
+          <w:rFonts w:asciiTheme="minorBidi" w:hAnsiTheme="minorBidi"/>
+        </w:rPr>
+        <w:t>o d'exception : après le point 7 ou 8</w:t>
+      </w:r>
+      <w:r>
+        <w:rPr>
+          <w:rFonts w:asciiTheme="minorBidi" w:hAnsiTheme="minorBidi"/>
+        </w:rPr>
+        <w:t>, si le règlement de la commande ou son enregistrement définitif  ne réussit pas.</w:t>
       </w:r>
     </w:p>
     <w:p>
@@ -3314,7 +3435,23 @@
           <w:sz w:val="24"/>
           <w:szCs w:val="24"/>
         </w:rPr>
-        <w:t xml:space="preserve">Scénario d'exception : Après l'étape 6 ou 7, si le règlement de la commande ou son enregistrement définitif </w:t>
+        <w:t xml:space="preserve">Scénario d'exception : Après l'étape </w:t>
+      </w:r>
+      <w:r>
+        <w:rPr>
+          <w:rFonts w:asciiTheme="minorBidi" w:hAnsiTheme="minorBidi"/>
+          <w:sz w:val="24"/>
+          <w:szCs w:val="24"/>
+        </w:rPr>
+        <w:t>7 ou 8</w:t>
+      </w:r>
+      <w:r>
+        <w:rPr>
+          <w:rFonts w:asciiTheme="minorBidi" w:hAnsiTheme="minorBidi"/>
+          <w:sz w:val="24"/>
+          <w:szCs w:val="24"/>
+        </w:rPr>
+        <w:t xml:space="preserve">, si le règlement de la commande ou son enregistrement définitif </w:t>
       </w:r>
       <w:r>
         <w:rPr>
@@ -3652,6 +3789,66 @@
         <w:spacing w:before="0" w:beforeAutospacing="0" w:after="0" w:afterAutospacing="0"/>
         <w:ind w:left="0"/>
         <w:rPr>
+          <w:sz w:val="20"/>
+          <w:szCs w:val="20"/>
+        </w:rPr>
+      </w:pPr>
+      <w:r>
+        <w:rPr>
+          <w:rFonts w:asciiTheme="minorBidi" w:hAnsiTheme="minorBidi"/>
+          <w:sz w:val="24"/>
+          <w:szCs w:val="24"/>
+        </w:rPr>
+        <w:lastRenderedPageBreak/>
+        <w:t xml:space="preserve">Diagramme d'activité </w:t>
+      </w:r>
+      <w:r>
+        <w:rPr>
+          <w:rFonts w:asciiTheme="minorBidi" w:hAnsiTheme="minorBidi"/>
+        </w:rPr>
+        <w:t xml:space="preserve"> </w:t>
+      </w:r>
+      <w:r>
+        <w:rPr>
+          <w:sz w:val="20"/>
+          <w:szCs w:val="20"/>
+        </w:rPr>
+        <w:t xml:space="preserve">« </w:t>
+      </w:r>
+      <w:r>
+        <w:rPr>
+          <w:rFonts w:asciiTheme="minorBidi" w:hAnsiTheme="minorBidi"/>
+          <w:i/>
+          <w:iCs/>
+          <w:sz w:val="24"/>
+          <w:szCs w:val="24"/>
+        </w:rPr>
+        <w:t>Commander pizzas</w:t>
+      </w:r>
+      <w:r>
+        <w:rPr>
+          <w:rFonts w:asciiTheme="minorBidi" w:hAnsiTheme="minorBidi"/>
+          <w:i/>
+          <w:iCs/>
+          <w:sz w:val="24"/>
+          <w:szCs w:val="24"/>
+        </w:rPr>
+        <w:t xml:space="preserve"> </w:t>
+      </w:r>
+      <w:r>
+        <w:rPr>
+          <w:sz w:val="20"/>
+          <w:szCs w:val="20"/>
+        </w:rPr>
+        <w:t>»</w:t>
+      </w:r>
+    </w:p>
+    <w:p>
+      <w:pPr>
+        <w:pStyle w:val="Paragraphedeliste"/>
+        <w:spacing w:before="0" w:beforeAutospacing="0" w:after="0" w:afterAutospacing="0"/>
+        <w:ind w:left="0"/>
+        <w:rPr>
           <w:rFonts w:asciiTheme="minorBidi" w:hAnsiTheme="minorBidi"/>
           <w:sz w:val="24"/>
           <w:szCs w:val="24"/>
@@ -3665,28 +3862,27 @@
           <w:szCs w:val="24"/>
           <w:lang w:val="en-US"/>
         </w:rPr>
-        <w:lastRenderedPageBreak/>
         <w:drawing>
-          <wp:anchor distT="0" distB="0" distL="114300" distR="114300" simplePos="0" relativeHeight="251664384" behindDoc="1" locked="0" layoutInCell="1" allowOverlap="1">
+          <wp:anchor distT="0" distB="0" distL="114300" distR="114300" simplePos="0" relativeHeight="251666432" behindDoc="1" locked="0" layoutInCell="1" allowOverlap="1">
             <wp:simplePos x="0" y="0"/>
             <wp:positionH relativeFrom="column">
-              <wp:posOffset>4445</wp:posOffset>
+              <wp:posOffset>-14605</wp:posOffset>
             </wp:positionH>
             <wp:positionV relativeFrom="paragraph">
-              <wp:posOffset>358140</wp:posOffset>
+              <wp:posOffset>180975</wp:posOffset>
             </wp:positionV>
-            <wp:extent cx="5957570" cy="7200900"/>
+            <wp:extent cx="5957570" cy="7334250"/>
             <wp:effectExtent l="19050" t="0" r="5080" b="0"/>
             <wp:wrapTight wrapText="bothSides">
               <wp:wrapPolygon edited="0">
                 <wp:start x="-69" y="0"/>
-                <wp:lineTo x="-69" y="21543"/>
-                <wp:lineTo x="21618" y="21543"/>
+                <wp:lineTo x="-69" y="21544"/>
+                <wp:lineTo x="21618" y="21544"/>
                 <wp:lineTo x="21618" y="0"/>
                 <wp:lineTo x="-69" y="0"/>
               </wp:wrapPolygon>
             </wp:wrapTight>
-            <wp:docPr id="10" name="Image 9" descr="Diagramme d'activité Commander Pizza.jpg"/>
+            <wp:docPr id="12" name="Image 11" descr="Diagramme d'activité Commander Pizza.jpg"/>
             <wp:cNvGraphicFramePr>
               <a:graphicFrameLocks xmlns:a="http://schemas.openxmlformats.org/drawingml/2006/main" noChangeAspect="1"/>
             </wp:cNvGraphicFramePr>
@@ -3706,7 +3902,7 @@
                   <pic:spPr>
                     <a:xfrm>
                       <a:off x="0" y="0"/>
-                      <a:ext cx="5957570" cy="7200900"/>
+                      <a:ext cx="5957570" cy="7334250"/>
                     </a:xfrm>
                     <a:prstGeom prst="rect">
                       <a:avLst/>
@@ -3718,44 +3914,56 @@
           </wp:anchor>
         </w:drawing>
       </w:r>
-      <w:r>
-        <w:rPr>
-          <w:rFonts w:asciiTheme="minorBidi" w:hAnsiTheme="minorBidi"/>
-          <w:sz w:val="24"/>
-          <w:szCs w:val="24"/>
-        </w:rPr>
-        <w:t xml:space="preserve">Diagramme d'activité </w:t>
-      </w:r>
-      <w:r>
-        <w:rPr>
-          <w:rFonts w:asciiTheme="minorBidi" w:hAnsiTheme="minorBidi"/>
-        </w:rPr>
-        <w:t xml:space="preserve"> </w:t>
+    </w:p>
+    <w:p>
+      <w:pPr>
+        <w:rPr>
+          <w:rFonts w:asciiTheme="minorBidi" w:hAnsiTheme="minorBidi"/>
+          <w:sz w:val="26"/>
+          <w:szCs w:val="26"/>
+        </w:rPr>
+      </w:pPr>
+      <w:r>
+        <w:rPr>
+          <w:rFonts w:asciiTheme="minorBidi" w:hAnsiTheme="minorBidi"/>
+          <w:sz w:val="26"/>
+          <w:szCs w:val="26"/>
+        </w:rPr>
+        <w:lastRenderedPageBreak/>
+        <w:t xml:space="preserve">Description textuelle </w:t>
       </w:r>
       <w:r>
         <w:rPr>
           <w:sz w:val="20"/>
           <w:szCs w:val="20"/>
         </w:rPr>
-        <w:t xml:space="preserve">« </w:t>
+        <w:t>«</w:t>
+      </w:r>
+      <w:r>
+        <w:rPr>
+          <w:rFonts w:asciiTheme="minorBidi" w:hAnsiTheme="minorBidi"/>
+          <w:sz w:val="26"/>
+          <w:szCs w:val="26"/>
+        </w:rPr>
+        <w:t xml:space="preserve"> </w:t>
       </w:r>
       <w:r>
         <w:rPr>
           <w:rFonts w:asciiTheme="minorBidi" w:hAnsiTheme="minorBidi"/>
           <w:i/>
           <w:iCs/>
-          <w:sz w:val="24"/>
-          <w:szCs w:val="24"/>
-        </w:rPr>
-        <w:t>Commander pizzas</w:t>
+          <w:sz w:val="26"/>
+          <w:szCs w:val="26"/>
+        </w:rPr>
+        <w:t>Consulter Commande</w:t>
       </w:r>
       <w:r>
         <w:rPr>
           <w:rFonts w:asciiTheme="minorBidi" w:hAnsiTheme="minorBidi"/>
           <w:i/>
           <w:iCs/>
-          <w:sz w:val="24"/>
-          <w:szCs w:val="24"/>
+          <w:sz w:val="26"/>
+          <w:szCs w:val="26"/>
         </w:rPr>
         <w:t xml:space="preserve"> </w:t>
       </w:r>
@@ -3781,8 +3989,635 @@
           <w:sz w:val="26"/>
           <w:szCs w:val="26"/>
         </w:rPr>
-        <w:lastRenderedPageBreak/>
-        <w:t xml:space="preserve">Description textuelle </w:t>
+        <w:t>Identification</w:t>
+      </w:r>
+    </w:p>
+    <w:p>
+      <w:pPr>
+        <w:spacing w:before="120" w:beforeAutospacing="0" w:after="120" w:afterAutospacing="0"/>
+        <w:rPr>
+          <w:rFonts w:asciiTheme="minorBidi" w:hAnsiTheme="minorBidi"/>
+        </w:rPr>
+      </w:pPr>
+      <w:r>
+        <w:rPr>
+          <w:rFonts w:asciiTheme="minorBidi" w:hAnsiTheme="minorBidi"/>
+          <w:sz w:val="26"/>
+          <w:szCs w:val="26"/>
+        </w:rPr>
+        <w:tab/>
+      </w:r>
+      <w:r>
+        <w:rPr>
+          <w:rFonts w:asciiTheme="minorBidi" w:hAnsiTheme="minorBidi"/>
+          <w:b/>
+          <w:bCs/>
+          <w:sz w:val="24"/>
+          <w:szCs w:val="24"/>
+        </w:rPr>
+        <w:t>Cas d'utilisation :</w:t>
+      </w:r>
+      <w:r>
+        <w:rPr>
+          <w:rFonts w:asciiTheme="minorBidi" w:hAnsiTheme="minorBidi"/>
+          <w:sz w:val="24"/>
+          <w:szCs w:val="24"/>
+        </w:rPr>
+        <w:t xml:space="preserve"> </w:t>
+      </w:r>
+      <w:r>
+        <w:rPr>
+          <w:rFonts w:asciiTheme="minorBidi" w:hAnsiTheme="minorBidi"/>
+        </w:rPr>
+        <w:t>Co</w:t>
+      </w:r>
+      <w:r>
+        <w:rPr>
+          <w:rFonts w:asciiTheme="minorBidi" w:hAnsiTheme="minorBidi"/>
+        </w:rPr>
+        <w:t>nsulter commande(</w:t>
+      </w:r>
+      <w:r>
+        <w:rPr>
+          <w:rFonts w:asciiTheme="minorBidi" w:hAnsiTheme="minorBidi"/>
+        </w:rPr>
+        <w:t>s</w:t>
+      </w:r>
+      <w:r>
+        <w:rPr>
+          <w:rFonts w:asciiTheme="minorBidi" w:hAnsiTheme="minorBidi"/>
+        </w:rPr>
+        <w:t>)</w:t>
+      </w:r>
+      <w:r>
+        <w:rPr>
+          <w:rFonts w:asciiTheme="minorBidi" w:hAnsiTheme="minorBidi"/>
+        </w:rPr>
+        <w:t xml:space="preserve"> ( package </w:t>
+      </w:r>
+      <w:r>
+        <w:rPr>
+          <w:rFonts w:asciiTheme="minorBidi" w:hAnsiTheme="minorBidi"/>
+          <w:sz w:val="16"/>
+          <w:szCs w:val="16"/>
+        </w:rPr>
+        <w:t>&lt;&lt;</w:t>
+      </w:r>
+      <w:r>
+        <w:rPr>
+          <w:rFonts w:asciiTheme="minorBidi" w:hAnsiTheme="minorBidi"/>
+        </w:rPr>
+        <w:t xml:space="preserve"> Interface client </w:t>
+      </w:r>
+      <w:r>
+        <w:rPr>
+          <w:rFonts w:asciiTheme="minorBidi" w:hAnsiTheme="minorBidi"/>
+          <w:sz w:val="16"/>
+          <w:szCs w:val="16"/>
+        </w:rPr>
+        <w:t xml:space="preserve">&gt;&gt; </w:t>
+      </w:r>
+      <w:r>
+        <w:rPr>
+          <w:rFonts w:asciiTheme="minorBidi" w:hAnsiTheme="minorBidi"/>
+        </w:rPr>
+        <w:t>)</w:t>
+      </w:r>
+    </w:p>
+    <w:p>
+      <w:pPr>
+        <w:spacing w:before="120" w:beforeAutospacing="0" w:after="120" w:afterAutospacing="0"/>
+        <w:rPr>
+          <w:rFonts w:asciiTheme="minorBidi" w:hAnsiTheme="minorBidi"/>
+        </w:rPr>
+      </w:pPr>
+      <w:r>
+        <w:rPr>
+          <w:rFonts w:asciiTheme="minorBidi" w:hAnsiTheme="minorBidi"/>
+          <w:sz w:val="24"/>
+          <w:szCs w:val="24"/>
+        </w:rPr>
+        <w:tab/>
+      </w:r>
+      <w:r>
+        <w:rPr>
+          <w:rFonts w:asciiTheme="minorBidi" w:hAnsiTheme="minorBidi"/>
+          <w:b/>
+          <w:bCs/>
+          <w:sz w:val="24"/>
+          <w:szCs w:val="24"/>
+        </w:rPr>
+        <w:t>Acteurs concernés :</w:t>
+      </w:r>
+      <w:r>
+        <w:rPr>
+          <w:rFonts w:asciiTheme="minorBidi" w:hAnsiTheme="minorBidi"/>
+          <w:sz w:val="24"/>
+          <w:szCs w:val="24"/>
+        </w:rPr>
+        <w:t xml:space="preserve"> </w:t>
+      </w:r>
+      <w:r>
+        <w:rPr>
+          <w:rFonts w:asciiTheme="minorBidi" w:hAnsiTheme="minorBidi"/>
+        </w:rPr>
+        <w:t>Acheteur (client ou vendeur)</w:t>
+      </w:r>
+    </w:p>
+    <w:p>
+      <w:pPr>
+        <w:spacing w:before="120" w:beforeAutospacing="0" w:after="120" w:afterAutospacing="0"/>
+        <w:rPr>
+          <w:rFonts w:asciiTheme="minorBidi" w:hAnsiTheme="minorBidi"/>
+          <w:sz w:val="24"/>
+          <w:szCs w:val="24"/>
+        </w:rPr>
+      </w:pPr>
+      <w:r>
+        <w:rPr>
+          <w:rFonts w:asciiTheme="minorBidi" w:hAnsiTheme="minorBidi"/>
+          <w:sz w:val="24"/>
+          <w:szCs w:val="24"/>
+        </w:rPr>
+        <w:tab/>
+      </w:r>
+      <w:r>
+        <w:rPr>
+          <w:rFonts w:asciiTheme="minorBidi" w:hAnsiTheme="minorBidi"/>
+          <w:b/>
+          <w:bCs/>
+          <w:sz w:val="24"/>
+          <w:szCs w:val="24"/>
+        </w:rPr>
+        <w:t>Description succincte :</w:t>
+      </w:r>
+      <w:r>
+        <w:rPr>
+          <w:rFonts w:asciiTheme="minorBidi" w:hAnsiTheme="minorBidi"/>
+          <w:sz w:val="24"/>
+          <w:szCs w:val="24"/>
+        </w:rPr>
+        <w:t xml:space="preserve"> </w:t>
+      </w:r>
+      <w:r>
+        <w:rPr>
+          <w:rFonts w:asciiTheme="minorBidi" w:hAnsiTheme="minorBidi"/>
+        </w:rPr>
+        <w:t xml:space="preserve">La </w:t>
+      </w:r>
+      <w:r>
+        <w:rPr>
+          <w:rFonts w:asciiTheme="minorBidi" w:hAnsiTheme="minorBidi"/>
+        </w:rPr>
+        <w:t>consultation de commande</w:t>
+      </w:r>
+      <w:r>
+        <w:rPr>
+          <w:rFonts w:asciiTheme="minorBidi" w:hAnsiTheme="minorBidi"/>
+        </w:rPr>
+        <w:t xml:space="preserve"> doit pouvoir se faire </w:t>
+      </w:r>
+      <w:r>
+        <w:rPr>
+          <w:rFonts w:asciiTheme="minorBidi" w:hAnsiTheme="minorBidi"/>
+        </w:rPr>
+        <w:t>p</w:t>
+      </w:r>
+      <w:r>
+        <w:rPr>
+          <w:rFonts w:asciiTheme="minorBidi" w:hAnsiTheme="minorBidi"/>
+        </w:rPr>
+        <w:t>a</w:t>
+      </w:r>
+      <w:r>
+        <w:rPr>
+          <w:rFonts w:asciiTheme="minorBidi" w:hAnsiTheme="minorBidi"/>
+        </w:rPr>
+        <w:t xml:space="preserve">r </w:t>
+      </w:r>
+      <w:r>
+        <w:rPr>
+          <w:rFonts w:asciiTheme="minorBidi" w:hAnsiTheme="minorBidi"/>
+        </w:rPr>
+        <w:tab/>
+      </w:r>
+      <w:r>
+        <w:rPr>
+          <w:rFonts w:asciiTheme="minorBidi" w:hAnsiTheme="minorBidi"/>
+        </w:rPr>
+        <w:t>un client ainsi que pa</w:t>
+      </w:r>
+      <w:r>
+        <w:rPr>
+          <w:rFonts w:asciiTheme="minorBidi" w:hAnsiTheme="minorBidi"/>
+        </w:rPr>
+        <w:t xml:space="preserve">r les </w:t>
+      </w:r>
+      <w:r>
+        <w:rPr>
+          <w:rFonts w:asciiTheme="minorBidi" w:hAnsiTheme="minorBidi"/>
+        </w:rPr>
+        <w:t xml:space="preserve">vendeurs </w:t>
+      </w:r>
+      <w:r>
+        <w:rPr>
+          <w:rFonts w:asciiTheme="minorBidi" w:hAnsiTheme="minorBidi"/>
+        </w:rPr>
+        <w:t>en faveur des</w:t>
+      </w:r>
+      <w:r>
+        <w:rPr>
+          <w:rFonts w:asciiTheme="minorBidi" w:hAnsiTheme="minorBidi"/>
+        </w:rPr>
+        <w:t xml:space="preserve"> clients. Cela permet de connaître l'état </w:t>
+      </w:r>
+      <w:r>
+        <w:rPr>
+          <w:rFonts w:asciiTheme="minorBidi" w:hAnsiTheme="minorBidi"/>
+        </w:rPr>
+        <w:tab/>
+      </w:r>
+      <w:r>
+        <w:rPr>
+          <w:rFonts w:asciiTheme="minorBidi" w:hAnsiTheme="minorBidi"/>
+        </w:rPr>
+        <w:t>des</w:t>
+      </w:r>
+      <w:r>
+        <w:rPr>
+          <w:rFonts w:asciiTheme="minorBidi" w:hAnsiTheme="minorBidi"/>
+        </w:rPr>
+        <w:t xml:space="preserve"> </w:t>
+      </w:r>
+      <w:r>
+        <w:rPr>
+          <w:rFonts w:asciiTheme="minorBidi" w:hAnsiTheme="minorBidi"/>
+        </w:rPr>
+        <w:t>commandes, et de les modifier ou de les annuler sous certaines conditions.</w:t>
+      </w:r>
+      <w:r>
+        <w:rPr>
+          <w:rFonts w:asciiTheme="minorBidi" w:hAnsiTheme="minorBidi"/>
+        </w:rPr>
+        <w:t xml:space="preserve"> </w:t>
+      </w:r>
+    </w:p>
+    <w:p>
+      <w:pPr>
+        <w:spacing w:before="120" w:beforeAutospacing="0" w:after="120" w:afterAutospacing="0"/>
+        <w:rPr>
+          <w:rFonts w:asciiTheme="minorBidi" w:hAnsiTheme="minorBidi"/>
+          <w:sz w:val="24"/>
+          <w:szCs w:val="24"/>
+        </w:rPr>
+      </w:pPr>
+      <w:r>
+        <w:rPr>
+          <w:rFonts w:asciiTheme="minorBidi" w:hAnsiTheme="minorBidi"/>
+          <w:sz w:val="24"/>
+          <w:szCs w:val="24"/>
+        </w:rPr>
+        <w:tab/>
+      </w:r>
+      <w:r>
+        <w:rPr>
+          <w:rFonts w:asciiTheme="minorBidi" w:hAnsiTheme="minorBidi"/>
+          <w:b/>
+          <w:bCs/>
+          <w:sz w:val="24"/>
+          <w:szCs w:val="24"/>
+        </w:rPr>
+        <w:t>Auteur :</w:t>
+      </w:r>
+      <w:r>
+        <w:rPr>
+          <w:rFonts w:asciiTheme="minorBidi" w:hAnsiTheme="minorBidi"/>
+          <w:sz w:val="24"/>
+          <w:szCs w:val="24"/>
+        </w:rPr>
+        <w:t xml:space="preserve"> </w:t>
+      </w:r>
+      <w:r>
+        <w:rPr>
+          <w:rFonts w:asciiTheme="minorBidi" w:hAnsiTheme="minorBidi"/>
+        </w:rPr>
+        <w:t>Driss Rais</w:t>
+      </w:r>
+    </w:p>
+    <w:p>
+      <w:pPr>
+        <w:spacing w:before="120" w:beforeAutospacing="0" w:after="120" w:afterAutospacing="0"/>
+        <w:rPr>
+          <w:rFonts w:asciiTheme="minorBidi" w:hAnsiTheme="minorBidi"/>
+          <w:sz w:val="24"/>
+          <w:szCs w:val="24"/>
+        </w:rPr>
+      </w:pPr>
+      <w:r>
+        <w:rPr>
+          <w:rFonts w:asciiTheme="minorBidi" w:hAnsiTheme="minorBidi"/>
+          <w:sz w:val="24"/>
+          <w:szCs w:val="24"/>
+        </w:rPr>
+        <w:tab/>
+      </w:r>
+      <w:r>
+        <w:rPr>
+          <w:rFonts w:asciiTheme="minorBidi" w:hAnsiTheme="minorBidi"/>
+          <w:b/>
+          <w:bCs/>
+          <w:sz w:val="24"/>
+          <w:szCs w:val="24"/>
+        </w:rPr>
+        <w:t>Pré-conditions :</w:t>
+      </w:r>
+      <w:r>
+        <w:rPr>
+          <w:rFonts w:asciiTheme="minorBidi" w:hAnsiTheme="minorBidi"/>
+          <w:sz w:val="24"/>
+          <w:szCs w:val="24"/>
+        </w:rPr>
+        <w:t xml:space="preserve"> </w:t>
+      </w:r>
+      <w:r>
+        <w:rPr>
+          <w:rFonts w:asciiTheme="minorBidi" w:hAnsiTheme="minorBidi"/>
+        </w:rPr>
+        <w:t xml:space="preserve">l'utilisateur doit être authentifié en tant que client ou vendeur (Cas </w:t>
+      </w:r>
+      <w:r>
+        <w:rPr>
+          <w:rFonts w:asciiTheme="minorBidi" w:hAnsiTheme="minorBidi"/>
+        </w:rPr>
+        <w:tab/>
+        <w:t xml:space="preserve">d'utilisation interne </w:t>
+      </w:r>
+      <w:r>
+        <w:t xml:space="preserve">« </w:t>
+      </w:r>
+      <w:r>
+        <w:rPr>
+          <w:rFonts w:asciiTheme="minorBidi" w:hAnsiTheme="minorBidi"/>
+        </w:rPr>
+        <w:t xml:space="preserve">S’authentifier </w:t>
+      </w:r>
+      <w:r>
+        <w:t>» )</w:t>
+      </w:r>
+    </w:p>
+    <w:p>
+      <w:pPr>
+        <w:spacing w:before="120" w:beforeAutospacing="0" w:after="120" w:afterAutospacing="0"/>
+        <w:rPr>
+          <w:rFonts w:asciiTheme="minorBidi" w:hAnsiTheme="minorBidi"/>
+          <w:sz w:val="18"/>
+          <w:szCs w:val="18"/>
+        </w:rPr>
+      </w:pPr>
+      <w:r>
+        <w:rPr>
+          <w:rFonts w:asciiTheme="minorBidi" w:hAnsiTheme="minorBidi"/>
+          <w:sz w:val="24"/>
+          <w:szCs w:val="24"/>
+        </w:rPr>
+        <w:tab/>
+      </w:r>
+      <w:r>
+        <w:rPr>
+          <w:rFonts w:asciiTheme="minorBidi" w:hAnsiTheme="minorBidi"/>
+          <w:b/>
+          <w:bCs/>
+          <w:sz w:val="24"/>
+          <w:szCs w:val="24"/>
+        </w:rPr>
+        <w:t>Démarrage :</w:t>
+      </w:r>
+      <w:r>
+        <w:rPr>
+          <w:rFonts w:asciiTheme="minorBidi" w:hAnsiTheme="minorBidi"/>
+          <w:sz w:val="24"/>
+          <w:szCs w:val="24"/>
+        </w:rPr>
+        <w:t xml:space="preserve"> </w:t>
+      </w:r>
+      <w:r>
+        <w:rPr>
+          <w:rFonts w:asciiTheme="minorBidi" w:hAnsiTheme="minorBidi"/>
+        </w:rPr>
+        <w:t xml:space="preserve">L'utilisateur a demandé la page </w:t>
+      </w:r>
+      <w:r>
+        <w:t xml:space="preserve">« </w:t>
+      </w:r>
+      <w:r>
+        <w:rPr>
+          <w:rFonts w:asciiTheme="minorBidi" w:hAnsiTheme="minorBidi"/>
+          <w:i/>
+          <w:iCs/>
+        </w:rPr>
+        <w:t>Co</w:t>
+      </w:r>
+      <w:r>
+        <w:rPr>
+          <w:rFonts w:asciiTheme="minorBidi" w:hAnsiTheme="minorBidi"/>
+          <w:i/>
+          <w:iCs/>
+        </w:rPr>
+        <w:t>nsult</w:t>
+      </w:r>
+      <w:r>
+        <w:rPr>
+          <w:rFonts w:asciiTheme="minorBidi" w:hAnsiTheme="minorBidi"/>
+          <w:i/>
+          <w:iCs/>
+        </w:rPr>
+        <w:t>er mes</w:t>
+      </w:r>
+      <w:r>
+        <w:rPr>
+          <w:rFonts w:asciiTheme="minorBidi" w:hAnsiTheme="minorBidi"/>
+          <w:i/>
+          <w:iCs/>
+        </w:rPr>
+        <w:t xml:space="preserve"> </w:t>
+      </w:r>
+      <w:r>
+        <w:rPr>
+          <w:rFonts w:asciiTheme="minorBidi" w:hAnsiTheme="minorBidi"/>
+          <w:i/>
+          <w:iCs/>
+        </w:rPr>
+        <w:t>commande</w:t>
+      </w:r>
+      <w:r>
+        <w:rPr>
+          <w:rFonts w:asciiTheme="minorBidi" w:hAnsiTheme="minorBidi"/>
+          <w:i/>
+          <w:iCs/>
+        </w:rPr>
+        <w:t>s</w:t>
+      </w:r>
+      <w:r>
+        <w:rPr>
+          <w:rFonts w:asciiTheme="minorBidi" w:hAnsiTheme="minorBidi"/>
+        </w:rPr>
+        <w:t xml:space="preserve"> </w:t>
+      </w:r>
+      <w:r>
+        <w:t>»</w:t>
+      </w:r>
+    </w:p>
+    <w:p>
+      <w:pPr>
+        <w:rPr>
+          <w:rFonts w:asciiTheme="minorBidi" w:hAnsiTheme="minorBidi"/>
+          <w:sz w:val="26"/>
+          <w:szCs w:val="26"/>
+        </w:rPr>
+      </w:pPr>
+      <w:r>
+        <w:rPr>
+          <w:rFonts w:asciiTheme="minorBidi" w:hAnsiTheme="minorBidi"/>
+          <w:sz w:val="26"/>
+          <w:szCs w:val="26"/>
+        </w:rPr>
+        <w:t>Description des scénarios</w:t>
+      </w:r>
+    </w:p>
+    <w:p>
+      <w:pPr>
+        <w:rPr>
+          <w:rFonts w:asciiTheme="minorBidi" w:hAnsiTheme="minorBidi"/>
+          <w:sz w:val="26"/>
+          <w:szCs w:val="26"/>
+        </w:rPr>
+      </w:pPr>
+      <w:r>
+        <w:rPr>
+          <w:rFonts w:asciiTheme="minorBidi" w:hAnsiTheme="minorBidi"/>
+          <w:sz w:val="26"/>
+          <w:szCs w:val="26"/>
+        </w:rPr>
+        <w:tab/>
+        <w:t>Scénario nominal</w:t>
+      </w:r>
+    </w:p>
+    <w:p>
+      <w:pPr>
+        <w:pStyle w:val="Paragraphedeliste"/>
+        <w:numPr>
+          <w:ilvl w:val="0"/>
+          <w:numId w:val="11"/>
+        </w:numPr>
+        <w:rPr>
+          <w:rFonts w:asciiTheme="minorBidi" w:hAnsiTheme="minorBidi"/>
+          <w:sz w:val="26"/>
+          <w:szCs w:val="26"/>
+        </w:rPr>
+      </w:pPr>
+      <w:r>
+        <w:rPr>
+          <w:rFonts w:asciiTheme="minorBidi" w:hAnsiTheme="minorBidi"/>
+          <w:b/>
+          <w:bCs/>
+          <w:sz w:val="24"/>
+          <w:szCs w:val="24"/>
+        </w:rPr>
+        <w:t xml:space="preserve">Le système </w:t>
+      </w:r>
+      <w:r>
+        <w:rPr>
+          <w:rFonts w:asciiTheme="minorBidi" w:hAnsiTheme="minorBidi"/>
+          <w:sz w:val="24"/>
+          <w:szCs w:val="24"/>
+        </w:rPr>
+        <w:t>affiche la page de consultation de commande.</w:t>
+      </w:r>
+    </w:p>
+    <w:p>
+      <w:pPr>
+        <w:pStyle w:val="Paragraphedeliste"/>
+        <w:numPr>
+          <w:ilvl w:val="0"/>
+          <w:numId w:val="11"/>
+        </w:numPr>
+        <w:rPr>
+          <w:rFonts w:asciiTheme="minorBidi" w:hAnsiTheme="minorBidi"/>
+          <w:sz w:val="26"/>
+          <w:szCs w:val="26"/>
+        </w:rPr>
+      </w:pPr>
+      <w:r>
+        <w:rPr>
+          <w:rFonts w:asciiTheme="minorBidi" w:hAnsiTheme="minorBidi"/>
+          <w:sz w:val="24"/>
+          <w:szCs w:val="24"/>
+        </w:rPr>
+        <w:t xml:space="preserve">L'utilisateur saisit le numéro de </w:t>
+      </w:r>
+      <w:r>
+        <w:rPr>
+          <w:rFonts w:asciiTheme="minorBidi" w:hAnsiTheme="minorBidi"/>
+          <w:sz w:val="24"/>
+          <w:szCs w:val="24"/>
+        </w:rPr>
+        <w:t xml:space="preserve">la </w:t>
+      </w:r>
+      <w:r>
+        <w:rPr>
+          <w:rFonts w:asciiTheme="minorBidi" w:hAnsiTheme="minorBidi"/>
+          <w:sz w:val="24"/>
+          <w:szCs w:val="24"/>
+        </w:rPr>
+        <w:t>commande qu'il souhaite consulter.</w:t>
+      </w:r>
+    </w:p>
+    <w:p>
+      <w:pPr>
+        <w:pStyle w:val="Paragraphedeliste"/>
+        <w:numPr>
+          <w:ilvl w:val="0"/>
+          <w:numId w:val="11"/>
+        </w:numPr>
+        <w:rPr>
+          <w:rFonts w:asciiTheme="minorBidi" w:hAnsiTheme="minorBidi"/>
+          <w:sz w:val="26"/>
+          <w:szCs w:val="26"/>
+        </w:rPr>
+      </w:pPr>
+      <w:r>
+        <w:rPr>
+          <w:rFonts w:asciiTheme="minorBidi" w:hAnsiTheme="minorBidi"/>
+          <w:b/>
+          <w:bCs/>
+          <w:sz w:val="26"/>
+          <w:szCs w:val="26"/>
+        </w:rPr>
+        <w:t>Le système</w:t>
+      </w:r>
+      <w:r>
+        <w:rPr>
+          <w:rFonts w:asciiTheme="minorBidi" w:hAnsiTheme="minorBidi"/>
+          <w:sz w:val="26"/>
+          <w:szCs w:val="26"/>
+        </w:rPr>
+        <w:t xml:space="preserve"> </w:t>
+      </w:r>
+      <w:r>
+        <w:rPr>
+          <w:rFonts w:asciiTheme="minorBidi" w:hAnsiTheme="minorBidi"/>
+          <w:sz w:val="24"/>
+          <w:szCs w:val="24"/>
+        </w:rPr>
+        <w:t>fait appel au cas d'utilisation interne</w:t>
+      </w:r>
+      <w:r>
+        <w:rPr>
+          <w:rFonts w:asciiTheme="minorBidi" w:hAnsiTheme="minorBidi"/>
+          <w:sz w:val="24"/>
+          <w:szCs w:val="24"/>
+        </w:rPr>
+        <w:t xml:space="preserve"> </w:t>
       </w:r>
       <w:r>
         <w:rPr>
@@ -3793,9 +4628,8 @@
       </w:r>
       <w:r>
         <w:rPr>
-          <w:rFonts w:asciiTheme="minorBidi" w:hAnsiTheme="minorBidi"/>
-          <w:sz w:val="26"/>
-          <w:szCs w:val="26"/>
+          <w:sz w:val="20"/>
+          <w:szCs w:val="20"/>
         </w:rPr>
         <w:t xml:space="preserve"> </w:t>
       </w:r>
@@ -3804,18 +4638,147 @@
           <w:rFonts w:asciiTheme="minorBidi" w:hAnsiTheme="minorBidi"/>
           <w:i/>
           <w:iCs/>
-          <w:sz w:val="26"/>
-          <w:szCs w:val="26"/>
-        </w:rPr>
-        <w:t>Consulter Commande</w:t>
+          <w:sz w:val="24"/>
+          <w:szCs w:val="24"/>
+        </w:rPr>
+        <w:t>Visualiser état commande</w:t>
+      </w:r>
+      <w:r>
+        <w:rPr>
+          <w:rFonts w:asciiTheme="minorBidi" w:hAnsiTheme="minorBidi"/>
+          <w:sz w:val="24"/>
+          <w:szCs w:val="24"/>
+        </w:rPr>
+        <w:t xml:space="preserve"> </w:t>
+      </w:r>
+      <w:r>
+        <w:rPr>
+          <w:sz w:val="20"/>
+          <w:szCs w:val="20"/>
+        </w:rPr>
+        <w:t>»</w:t>
+      </w:r>
+      <w:r>
+        <w:rPr>
+          <w:rFonts w:asciiTheme="minorBidi" w:hAnsiTheme="minorBidi"/>
+          <w:sz w:val="24"/>
+          <w:szCs w:val="24"/>
+        </w:rPr>
+        <w:t>.</w:t>
+      </w:r>
+    </w:p>
+    <w:p>
+      <w:pPr>
+        <w:pStyle w:val="Paragraphedeliste"/>
+        <w:numPr>
+          <w:ilvl w:val="0"/>
+          <w:numId w:val="11"/>
+        </w:numPr>
+        <w:rPr>
+          <w:rFonts w:asciiTheme="minorBidi" w:hAnsiTheme="minorBidi"/>
+          <w:sz w:val="26"/>
+          <w:szCs w:val="26"/>
+        </w:rPr>
+      </w:pPr>
+      <w:r>
+        <w:rPr>
+          <w:rFonts w:asciiTheme="minorBidi" w:hAnsiTheme="minorBidi"/>
+          <w:sz w:val="24"/>
+          <w:szCs w:val="24"/>
+        </w:rPr>
+        <w:t>Si la commande est</w:t>
+      </w:r>
+      <w:r>
+        <w:rPr>
+          <w:rFonts w:asciiTheme="minorBidi" w:hAnsiTheme="minorBidi"/>
+          <w:sz w:val="24"/>
+          <w:szCs w:val="24"/>
+        </w:rPr>
+        <w:t xml:space="preserve"> encore</w:t>
+      </w:r>
+      <w:r>
+        <w:rPr>
+          <w:rFonts w:asciiTheme="minorBidi" w:hAnsiTheme="minorBidi"/>
+          <w:sz w:val="24"/>
+          <w:szCs w:val="24"/>
+        </w:rPr>
+        <w:t xml:space="preserve"> en attente de préparation, l'utilisateur peut modifier ou annuler sa commande. </w:t>
+      </w:r>
+      <w:r>
+        <w:rPr>
+          <w:rFonts w:asciiTheme="minorBidi" w:hAnsiTheme="minorBidi"/>
+          <w:b/>
+          <w:bCs/>
+          <w:sz w:val="26"/>
+          <w:szCs w:val="26"/>
+        </w:rPr>
+        <w:t>Le système</w:t>
+      </w:r>
+      <w:r>
+        <w:rPr>
+          <w:rFonts w:asciiTheme="minorBidi" w:hAnsiTheme="minorBidi"/>
+          <w:b/>
+          <w:bCs/>
+          <w:sz w:val="26"/>
+          <w:szCs w:val="26"/>
+        </w:rPr>
+        <w:t xml:space="preserve"> </w:t>
+      </w:r>
+      <w:r>
+        <w:rPr>
+          <w:rFonts w:asciiTheme="minorBidi" w:hAnsiTheme="minorBidi"/>
+          <w:sz w:val="26"/>
+          <w:szCs w:val="26"/>
+        </w:rPr>
+        <w:t xml:space="preserve">fait alors appel </w:t>
+      </w:r>
+      <w:r>
+        <w:rPr>
+          <w:rFonts w:asciiTheme="minorBidi" w:hAnsiTheme="minorBidi"/>
+          <w:sz w:val="26"/>
+          <w:szCs w:val="26"/>
+        </w:rPr>
+        <w:t xml:space="preserve">aux cas d'utilisation internes </w:t>
+      </w:r>
+      <w:r>
+        <w:rPr>
+          <w:sz w:val="20"/>
+          <w:szCs w:val="20"/>
+        </w:rPr>
+        <w:t>«</w:t>
+      </w:r>
+      <w:r>
+        <w:rPr>
+          <w:sz w:val="20"/>
+          <w:szCs w:val="20"/>
+        </w:rPr>
+        <w:t xml:space="preserve"> </w:t>
       </w:r>
       <w:r>
         <w:rPr>
           <w:rFonts w:asciiTheme="minorBidi" w:hAnsiTheme="minorBidi"/>
           <w:i/>
           <w:iCs/>
-          <w:sz w:val="26"/>
-          <w:szCs w:val="26"/>
+          <w:sz w:val="24"/>
+          <w:szCs w:val="24"/>
+        </w:rPr>
+        <w:t>Modifier</w:t>
+      </w:r>
+      <w:r>
+        <w:rPr>
+          <w:rFonts w:asciiTheme="minorBidi" w:hAnsiTheme="minorBidi"/>
+          <w:i/>
+          <w:iCs/>
+          <w:sz w:val="24"/>
+          <w:szCs w:val="24"/>
+        </w:rPr>
+        <w:t xml:space="preserve"> commande</w:t>
+      </w:r>
+      <w:r>
+        <w:rPr>
+          <w:rFonts w:asciiTheme="minorBidi" w:hAnsiTheme="minorBidi"/>
+          <w:sz w:val="24"/>
+          <w:szCs w:val="24"/>
         </w:rPr>
         <w:t xml:space="preserve"> </w:t>
       </w:r>
@@ -3826,6 +4789,1203 @@
         </w:rPr>
         <w:t>»</w:t>
       </w:r>
+      <w:r>
+        <w:rPr>
+          <w:rFonts w:asciiTheme="minorBidi" w:hAnsiTheme="minorBidi"/>
+          <w:sz w:val="24"/>
+          <w:szCs w:val="24"/>
+        </w:rPr>
+        <w:t xml:space="preserve"> ou </w:t>
+      </w:r>
+      <w:r>
+        <w:rPr>
+          <w:sz w:val="20"/>
+          <w:szCs w:val="20"/>
+        </w:rPr>
+        <w:t>«</w:t>
+      </w:r>
+      <w:r>
+        <w:rPr>
+          <w:sz w:val="20"/>
+          <w:szCs w:val="20"/>
+        </w:rPr>
+        <w:t xml:space="preserve"> </w:t>
+      </w:r>
+      <w:r>
+        <w:rPr>
+          <w:rFonts w:asciiTheme="minorBidi" w:hAnsiTheme="minorBidi"/>
+          <w:i/>
+          <w:iCs/>
+          <w:sz w:val="24"/>
+          <w:szCs w:val="24"/>
+        </w:rPr>
+        <w:t>Annuler</w:t>
+      </w:r>
+      <w:r>
+        <w:rPr>
+          <w:rFonts w:asciiTheme="minorBidi" w:hAnsiTheme="minorBidi"/>
+          <w:i/>
+          <w:iCs/>
+          <w:sz w:val="24"/>
+          <w:szCs w:val="24"/>
+        </w:rPr>
+        <w:t xml:space="preserve"> commande</w:t>
+      </w:r>
+      <w:r>
+        <w:rPr>
+          <w:rFonts w:asciiTheme="minorBidi" w:hAnsiTheme="minorBidi"/>
+          <w:sz w:val="24"/>
+          <w:szCs w:val="24"/>
+        </w:rPr>
+        <w:t xml:space="preserve"> </w:t>
+      </w:r>
+      <w:r>
+        <w:rPr>
+          <w:sz w:val="20"/>
+          <w:szCs w:val="20"/>
+        </w:rPr>
+        <w:t>»</w:t>
+      </w:r>
+      <w:r>
+        <w:rPr>
+          <w:rFonts w:asciiTheme="minorBidi" w:hAnsiTheme="minorBidi"/>
+          <w:sz w:val="24"/>
+          <w:szCs w:val="24"/>
+        </w:rPr>
+        <w:t>.</w:t>
+      </w:r>
+    </w:p>
+    <w:p>
+      <w:pPr>
+        <w:pStyle w:val="Paragraphedeliste"/>
+        <w:numPr>
+          <w:ilvl w:val="0"/>
+          <w:numId w:val="11"/>
+        </w:numPr>
+        <w:rPr>
+          <w:rFonts w:asciiTheme="minorBidi" w:hAnsiTheme="minorBidi"/>
+          <w:sz w:val="26"/>
+          <w:szCs w:val="26"/>
+        </w:rPr>
+      </w:pPr>
+      <w:r>
+        <w:rPr>
+          <w:rFonts w:asciiTheme="minorBidi" w:hAnsiTheme="minorBidi"/>
+          <w:sz w:val="26"/>
+          <w:szCs w:val="26"/>
+        </w:rPr>
+        <w:t>L</w:t>
+      </w:r>
+      <w:r>
+        <w:rPr>
+          <w:rFonts w:asciiTheme="minorBidi" w:hAnsiTheme="minorBidi"/>
+          <w:sz w:val="26"/>
+          <w:szCs w:val="26"/>
+        </w:rPr>
+        <w:t xml:space="preserve">'utilisateur </w:t>
+      </w:r>
+      <w:r>
+        <w:rPr>
+          <w:rFonts w:asciiTheme="minorBidi" w:hAnsiTheme="minorBidi"/>
+          <w:sz w:val="26"/>
+          <w:szCs w:val="26"/>
+        </w:rPr>
+        <w:t>quitte ensuite</w:t>
+      </w:r>
+      <w:r>
+        <w:rPr>
+          <w:rFonts w:asciiTheme="minorBidi" w:hAnsiTheme="minorBidi"/>
+          <w:sz w:val="26"/>
+          <w:szCs w:val="26"/>
+        </w:rPr>
+        <w:t xml:space="preserve"> cette page de l'état de </w:t>
+      </w:r>
+      <w:r>
+        <w:rPr>
+          <w:rFonts w:asciiTheme="minorBidi" w:hAnsiTheme="minorBidi"/>
+          <w:sz w:val="26"/>
+          <w:szCs w:val="26"/>
+        </w:rPr>
+        <w:t xml:space="preserve">sa </w:t>
+      </w:r>
+      <w:r>
+        <w:rPr>
+          <w:rFonts w:asciiTheme="minorBidi" w:hAnsiTheme="minorBidi"/>
+          <w:sz w:val="26"/>
+          <w:szCs w:val="26"/>
+        </w:rPr>
+        <w:t>commande.</w:t>
+      </w:r>
+    </w:p>
+    <w:p>
+      <w:pPr>
+        <w:pStyle w:val="Paragraphedeliste"/>
+        <w:numPr>
+          <w:ilvl w:val="0"/>
+          <w:numId w:val="11"/>
+        </w:numPr>
+        <w:rPr>
+          <w:rFonts w:asciiTheme="minorBidi" w:hAnsiTheme="minorBidi"/>
+          <w:sz w:val="26"/>
+          <w:szCs w:val="26"/>
+        </w:rPr>
+      </w:pPr>
+      <w:r>
+        <w:rPr>
+          <w:rFonts w:asciiTheme="minorBidi" w:hAnsiTheme="minorBidi"/>
+          <w:b/>
+          <w:bCs/>
+          <w:sz w:val="26"/>
+          <w:szCs w:val="26"/>
+        </w:rPr>
+        <w:t>Le système</w:t>
+      </w:r>
+      <w:r>
+        <w:rPr>
+          <w:rFonts w:asciiTheme="minorBidi" w:hAnsiTheme="minorBidi"/>
+          <w:sz w:val="26"/>
+          <w:szCs w:val="26"/>
+        </w:rPr>
+        <w:t xml:space="preserve"> retourne à la page </w:t>
+      </w:r>
+      <w:r>
+        <w:rPr>
+          <w:sz w:val="20"/>
+          <w:szCs w:val="20"/>
+        </w:rPr>
+        <w:t xml:space="preserve">« </w:t>
+      </w:r>
+      <w:r>
+        <w:rPr>
+          <w:rFonts w:asciiTheme="minorBidi" w:hAnsiTheme="minorBidi"/>
+          <w:i/>
+          <w:iCs/>
+        </w:rPr>
+        <w:t>Consulter mes commandes</w:t>
+      </w:r>
+      <w:r>
+        <w:rPr>
+          <w:rFonts w:asciiTheme="minorBidi" w:hAnsiTheme="minorBidi"/>
+          <w:i/>
+          <w:iCs/>
+        </w:rPr>
+        <w:t xml:space="preserve"> </w:t>
+      </w:r>
+      <w:r>
+        <w:rPr>
+          <w:sz w:val="20"/>
+          <w:szCs w:val="20"/>
+        </w:rPr>
+        <w:t>»</w:t>
+      </w:r>
+      <w:r>
+        <w:rPr>
+          <w:rFonts w:asciiTheme="minorBidi" w:hAnsiTheme="minorBidi"/>
+        </w:rPr>
+        <w:t>.</w:t>
+      </w:r>
+    </w:p>
+    <w:p>
+      <w:pPr>
+        <w:pStyle w:val="Paragraphedeliste"/>
+        <w:rPr>
+          <w:rFonts w:asciiTheme="minorBidi" w:hAnsiTheme="minorBidi"/>
+          <w:sz w:val="26"/>
+          <w:szCs w:val="26"/>
+        </w:rPr>
+      </w:pPr>
+    </w:p>
+    <w:p>
+      <w:pPr>
+        <w:pStyle w:val="Paragraphedeliste"/>
+        <w:rPr>
+          <w:rFonts w:asciiTheme="minorBidi" w:hAnsiTheme="minorBidi"/>
+          <w:sz w:val="26"/>
+          <w:szCs w:val="26"/>
+        </w:rPr>
+      </w:pPr>
+      <w:r>
+        <w:rPr>
+          <w:rFonts w:asciiTheme="minorBidi" w:hAnsiTheme="minorBidi"/>
+          <w:sz w:val="26"/>
+          <w:szCs w:val="26"/>
+        </w:rPr>
+        <w:t>Scénario</w:t>
+      </w:r>
+      <w:r>
+        <w:rPr>
+          <w:rFonts w:asciiTheme="minorBidi" w:hAnsiTheme="minorBidi"/>
+          <w:sz w:val="26"/>
+          <w:szCs w:val="26"/>
+        </w:rPr>
+        <w:t>s alternatifs</w:t>
+      </w:r>
+    </w:p>
+    <w:p>
+      <w:pPr>
+        <w:spacing w:before="0" w:beforeAutospacing="0" w:after="0" w:afterAutospacing="0"/>
+        <w:ind w:left="357"/>
+        <w:rPr>
+          <w:rFonts w:asciiTheme="minorBidi" w:hAnsiTheme="minorBidi"/>
+        </w:rPr>
+      </w:pPr>
+      <w:r>
+        <w:rPr>
+          <w:rFonts w:asciiTheme="minorBidi" w:hAnsiTheme="minorBidi"/>
+        </w:rPr>
+        <w:t xml:space="preserve">2.a L'utilisateur décide de quitter la </w:t>
+      </w:r>
+      <w:r>
+        <w:rPr>
+          <w:rFonts w:asciiTheme="minorBidi" w:hAnsiTheme="minorBidi"/>
+        </w:rPr>
+        <w:t>page de saisie du numéro de commande</w:t>
+      </w:r>
+      <w:r>
+        <w:rPr>
+          <w:rFonts w:asciiTheme="minorBidi" w:hAnsiTheme="minorBidi"/>
+        </w:rPr>
+        <w:t>.</w:t>
+      </w:r>
+    </w:p>
+    <w:p>
+      <w:pPr>
+        <w:spacing w:before="0" w:beforeAutospacing="0" w:after="0" w:afterAutospacing="0"/>
+        <w:ind w:left="357"/>
+        <w:rPr>
+          <w:rFonts w:asciiTheme="minorBidi" w:hAnsiTheme="minorBidi"/>
+        </w:rPr>
+      </w:pPr>
+      <w:r>
+        <w:rPr>
+          <w:rFonts w:asciiTheme="minorBidi" w:hAnsiTheme="minorBidi"/>
+        </w:rPr>
+        <w:t>2</w:t>
+      </w:r>
+      <w:r>
+        <w:rPr>
+          <w:rFonts w:asciiTheme="minorBidi" w:hAnsiTheme="minorBidi"/>
+        </w:rPr>
+        <w:t>.</w:t>
+      </w:r>
+      <w:r>
+        <w:rPr>
+          <w:rFonts w:asciiTheme="minorBidi" w:hAnsiTheme="minorBidi"/>
+        </w:rPr>
+        <w:t>b</w:t>
+      </w:r>
+      <w:r>
+        <w:rPr>
+          <w:rFonts w:asciiTheme="minorBidi" w:hAnsiTheme="minorBidi"/>
+        </w:rPr>
+        <w:t xml:space="preserve"> L'utilisateur décide de quitter la page </w:t>
+      </w:r>
+      <w:r>
+        <w:rPr>
+          <w:sz w:val="20"/>
+          <w:szCs w:val="20"/>
+        </w:rPr>
+        <w:t>«</w:t>
+      </w:r>
+      <w:r>
+        <w:rPr>
+          <w:rFonts w:asciiTheme="minorBidi" w:hAnsiTheme="minorBidi"/>
+        </w:rPr>
+        <w:t xml:space="preserve"> </w:t>
+      </w:r>
+      <w:r>
+        <w:rPr>
+          <w:rFonts w:asciiTheme="minorBidi" w:hAnsiTheme="minorBidi"/>
+          <w:i/>
+          <w:iCs/>
+        </w:rPr>
+        <w:t>Consulter mes commandes</w:t>
+      </w:r>
+      <w:r>
+        <w:rPr>
+          <w:rFonts w:asciiTheme="minorBidi" w:hAnsiTheme="minorBidi"/>
+          <w:i/>
+          <w:iCs/>
+        </w:rPr>
+        <w:t xml:space="preserve"> </w:t>
+      </w:r>
+      <w:r>
+        <w:rPr>
+          <w:sz w:val="20"/>
+          <w:szCs w:val="20"/>
+        </w:rPr>
+        <w:t>»</w:t>
+      </w:r>
+      <w:r>
+        <w:rPr>
+          <w:rFonts w:asciiTheme="minorBidi" w:hAnsiTheme="minorBidi"/>
+        </w:rPr>
+        <w:t>.</w:t>
+      </w:r>
+    </w:p>
+    <w:p>
+      <w:pPr>
+        <w:spacing w:before="0" w:beforeAutospacing="0" w:after="0" w:afterAutospacing="0"/>
+        <w:ind w:left="357"/>
+        <w:rPr>
+          <w:rFonts w:asciiTheme="minorBidi" w:hAnsiTheme="minorBidi"/>
+        </w:rPr>
+      </w:pPr>
+      <w:r>
+        <w:rPr>
+          <w:rFonts w:asciiTheme="minorBidi" w:hAnsiTheme="minorBidi"/>
+        </w:rPr>
+        <w:t>4.a L'utilisateur décide de quitter la page de saisie du numéro de commande</w:t>
+      </w:r>
+      <w:r>
+        <w:rPr>
+          <w:rFonts w:asciiTheme="minorBidi" w:hAnsiTheme="minorBidi"/>
+        </w:rPr>
+        <w:t>.</w:t>
+      </w:r>
+      <w:r>
+        <w:rPr>
+          <w:rFonts w:asciiTheme="minorBidi" w:hAnsiTheme="minorBidi"/>
+        </w:rPr>
+        <w:t xml:space="preserve"> </w:t>
+      </w:r>
+    </w:p>
+    <w:p>
+      <w:pPr>
+        <w:spacing w:before="0" w:beforeAutospacing="0" w:after="0" w:afterAutospacing="0"/>
+        <w:ind w:left="357"/>
+        <w:rPr>
+          <w:rFonts w:asciiTheme="minorBidi" w:hAnsiTheme="minorBidi"/>
+        </w:rPr>
+      </w:pPr>
+      <w:r>
+        <w:rPr>
+          <w:rFonts w:asciiTheme="minorBidi" w:hAnsiTheme="minorBidi"/>
+        </w:rPr>
+        <w:t>4.</w:t>
+      </w:r>
+      <w:r>
+        <w:rPr>
+          <w:rFonts w:asciiTheme="minorBidi" w:hAnsiTheme="minorBidi"/>
+        </w:rPr>
+        <w:t>b</w:t>
+      </w:r>
+      <w:r>
+        <w:rPr>
+          <w:rFonts w:asciiTheme="minorBidi" w:hAnsiTheme="minorBidi"/>
+        </w:rPr>
+        <w:t xml:space="preserve"> L'utilisateur décide de quitter la </w:t>
+      </w:r>
+      <w:r>
+        <w:rPr>
+          <w:rFonts w:asciiTheme="minorBidi" w:hAnsiTheme="minorBidi"/>
+        </w:rPr>
+        <w:t xml:space="preserve">page </w:t>
+      </w:r>
+      <w:r>
+        <w:rPr>
+          <w:sz w:val="20"/>
+          <w:szCs w:val="20"/>
+        </w:rPr>
+        <w:t>«</w:t>
+      </w:r>
+      <w:r>
+        <w:rPr>
+          <w:rFonts w:asciiTheme="minorBidi" w:hAnsiTheme="minorBidi"/>
+        </w:rPr>
+        <w:t xml:space="preserve"> </w:t>
+      </w:r>
+      <w:r>
+        <w:rPr>
+          <w:rFonts w:asciiTheme="minorBidi" w:hAnsiTheme="minorBidi"/>
+          <w:i/>
+          <w:iCs/>
+        </w:rPr>
+        <w:t>Consulter mes</w:t>
+      </w:r>
+      <w:r>
+        <w:rPr>
+          <w:rFonts w:asciiTheme="minorBidi" w:hAnsiTheme="minorBidi"/>
+          <w:i/>
+          <w:iCs/>
+        </w:rPr>
+        <w:t xml:space="preserve"> commande</w:t>
+      </w:r>
+      <w:r>
+        <w:rPr>
+          <w:rFonts w:asciiTheme="minorBidi" w:hAnsiTheme="minorBidi"/>
+          <w:i/>
+          <w:iCs/>
+        </w:rPr>
+        <w:t>s</w:t>
+      </w:r>
+      <w:r>
+        <w:rPr>
+          <w:rFonts w:asciiTheme="minorBidi" w:hAnsiTheme="minorBidi"/>
+          <w:i/>
+          <w:iCs/>
+        </w:rPr>
+        <w:t xml:space="preserve"> </w:t>
+      </w:r>
+      <w:r>
+        <w:rPr>
+          <w:sz w:val="20"/>
+          <w:szCs w:val="20"/>
+        </w:rPr>
+        <w:t>»</w:t>
+      </w:r>
+      <w:r>
+        <w:rPr>
+          <w:rFonts w:asciiTheme="minorBidi" w:hAnsiTheme="minorBidi"/>
+        </w:rPr>
+        <w:t>.</w:t>
+      </w:r>
+    </w:p>
+    <w:p>
+      <w:pPr>
+        <w:spacing w:before="0" w:beforeAutospacing="0" w:after="0" w:afterAutospacing="0"/>
+        <w:ind w:left="357"/>
+        <w:rPr>
+          <w:rFonts w:asciiTheme="minorBidi" w:hAnsiTheme="minorBidi"/>
+        </w:rPr>
+      </w:pPr>
+    </w:p>
+    <w:p>
+      <w:pPr>
+        <w:spacing w:before="0" w:beforeAutospacing="0" w:after="0" w:afterAutospacing="0"/>
+        <w:ind w:left="357"/>
+        <w:rPr>
+          <w:rFonts w:asciiTheme="minorBidi" w:hAnsiTheme="minorBidi"/>
+        </w:rPr>
+      </w:pPr>
+      <w:r>
+        <w:rPr>
+          <w:rFonts w:asciiTheme="minorBidi" w:hAnsiTheme="minorBidi"/>
+        </w:rPr>
+        <w:tab/>
+        <w:t>Scénario d'exception</w:t>
+      </w:r>
+    </w:p>
+    <w:p>
+      <w:pPr>
+        <w:spacing w:before="0" w:beforeAutospacing="0" w:after="0" w:afterAutospacing="0"/>
+        <w:ind w:left="357"/>
+        <w:rPr>
+          <w:rFonts w:asciiTheme="minorBidi" w:hAnsiTheme="minorBidi"/>
+        </w:rPr>
+      </w:pPr>
+    </w:p>
+    <w:p>
+      <w:pPr>
+        <w:spacing w:before="0" w:beforeAutospacing="0" w:after="0" w:afterAutospacing="0"/>
+        <w:ind w:left="357"/>
+        <w:rPr>
+          <w:rFonts w:asciiTheme="minorBidi" w:hAnsiTheme="minorBidi"/>
+        </w:rPr>
+      </w:pPr>
+      <w:r>
+        <w:rPr>
+          <w:rFonts w:asciiTheme="minorBidi" w:hAnsiTheme="minorBidi"/>
+        </w:rPr>
+        <w:t>2.a Le système affiche un message d'erreur.</w:t>
+      </w:r>
+    </w:p>
+    <w:p>
+      <w:pPr>
+        <w:spacing w:before="0" w:beforeAutospacing="0" w:after="0" w:afterAutospacing="0"/>
+        <w:ind w:left="357"/>
+        <w:rPr>
+          <w:rFonts w:asciiTheme="minorBidi" w:hAnsiTheme="minorBidi"/>
+        </w:rPr>
+      </w:pPr>
+      <w:r>
+        <w:rPr>
+          <w:rFonts w:asciiTheme="minorBidi" w:hAnsiTheme="minorBidi"/>
+        </w:rPr>
+        <w:tab/>
+        <w:t xml:space="preserve">Il affiche </w:t>
+      </w:r>
+      <w:r>
+        <w:rPr>
+          <w:sz w:val="18"/>
+          <w:szCs w:val="18"/>
+        </w:rPr>
+        <w:t>«</w:t>
+      </w:r>
+      <w:r>
+        <w:rPr>
+          <w:rFonts w:asciiTheme="minorBidi" w:hAnsiTheme="minorBidi"/>
+        </w:rPr>
+        <w:t xml:space="preserve"> Numéro de commande invalide. Veuillez réessayer. </w:t>
+      </w:r>
+      <w:r>
+        <w:rPr>
+          <w:sz w:val="18"/>
+          <w:szCs w:val="18"/>
+        </w:rPr>
+        <w:t>»</w:t>
+      </w:r>
+      <w:r>
+        <w:rPr>
+          <w:sz w:val="18"/>
+          <w:szCs w:val="18"/>
+        </w:rPr>
+        <w:t xml:space="preserve"> </w:t>
+      </w:r>
+      <w:r>
+        <w:rPr>
+          <w:rFonts w:asciiTheme="minorBidi" w:hAnsiTheme="minorBidi"/>
+        </w:rPr>
+        <w:t>(retour à l'étape 1)</w:t>
+      </w:r>
+    </w:p>
+    <w:p>
+      <w:pPr>
+        <w:spacing w:before="0" w:beforeAutospacing="0" w:after="0" w:afterAutospacing="0"/>
+        <w:ind w:left="357"/>
+        <w:rPr>
+          <w:rFonts w:asciiTheme="minorBidi" w:hAnsiTheme="minorBidi"/>
+          <w:sz w:val="26"/>
+          <w:szCs w:val="26"/>
+        </w:rPr>
+      </w:pPr>
+    </w:p>
+    <w:p>
+      <w:pPr>
+        <w:spacing w:before="0" w:beforeAutospacing="0" w:after="0" w:afterAutospacing="0"/>
+        <w:rPr>
+          <w:rFonts w:asciiTheme="minorBidi" w:hAnsiTheme="minorBidi"/>
+          <w:sz w:val="26"/>
+          <w:szCs w:val="26"/>
+        </w:rPr>
+      </w:pPr>
+    </w:p>
+    <w:p>
+      <w:pPr>
+        <w:spacing w:before="0" w:beforeAutospacing="0" w:after="0" w:afterAutospacing="0"/>
+        <w:rPr>
+          <w:rFonts w:asciiTheme="minorBidi" w:hAnsiTheme="minorBidi"/>
+          <w:sz w:val="26"/>
+          <w:szCs w:val="26"/>
+        </w:rPr>
+      </w:pPr>
+    </w:p>
+    <w:p>
+      <w:pPr>
+        <w:spacing w:before="0" w:beforeAutospacing="0" w:after="0" w:afterAutospacing="0"/>
+        <w:rPr>
+          <w:rFonts w:asciiTheme="minorBidi" w:hAnsiTheme="minorBidi"/>
+          <w:sz w:val="26"/>
+          <w:szCs w:val="26"/>
+        </w:rPr>
+      </w:pPr>
+      <w:r>
+        <w:rPr>
+          <w:rFonts w:asciiTheme="minorBidi" w:hAnsiTheme="minorBidi"/>
+          <w:sz w:val="26"/>
+          <w:szCs w:val="26"/>
+        </w:rPr>
+        <w:lastRenderedPageBreak/>
+        <w:t>Fin et post-conditions</w:t>
+      </w:r>
+    </w:p>
+    <w:p>
+      <w:pPr>
+        <w:spacing w:before="0" w:beforeAutospacing="0" w:after="0" w:afterAutospacing="0"/>
+        <w:rPr>
+          <w:rFonts w:asciiTheme="minorBidi" w:hAnsiTheme="minorBidi"/>
+          <w:b/>
+          <w:bCs/>
+          <w:sz w:val="26"/>
+          <w:szCs w:val="26"/>
+        </w:rPr>
+      </w:pPr>
+      <w:r>
+        <w:rPr>
+          <w:rFonts w:asciiTheme="minorBidi" w:hAnsiTheme="minorBidi"/>
+          <w:sz w:val="26"/>
+          <w:szCs w:val="26"/>
+        </w:rPr>
+        <w:tab/>
+      </w:r>
+      <w:r>
+        <w:rPr>
+          <w:rFonts w:asciiTheme="minorBidi" w:hAnsiTheme="minorBidi"/>
+          <w:b/>
+          <w:bCs/>
+          <w:sz w:val="26"/>
+          <w:szCs w:val="26"/>
+        </w:rPr>
+        <w:t>Fin :</w:t>
+      </w:r>
+    </w:p>
+    <w:p>
+      <w:pPr>
+        <w:pStyle w:val="Paragraphedeliste"/>
+        <w:numPr>
+          <w:ilvl w:val="0"/>
+          <w:numId w:val="17"/>
+        </w:numPr>
+        <w:spacing w:before="0" w:beforeAutospacing="0" w:after="0" w:afterAutospacing="0"/>
+        <w:rPr>
+          <w:rFonts w:asciiTheme="minorBidi" w:hAnsiTheme="minorBidi"/>
+          <w:sz w:val="24"/>
+          <w:szCs w:val="24"/>
+        </w:rPr>
+      </w:pPr>
+      <w:r>
+        <w:rPr>
+          <w:rFonts w:asciiTheme="minorBidi" w:hAnsiTheme="minorBidi"/>
+          <w:sz w:val="24"/>
+          <w:szCs w:val="24"/>
+        </w:rPr>
+        <w:t>Scénario nominal : aux étapes 2</w:t>
+      </w:r>
+      <w:r>
+        <w:rPr>
+          <w:rFonts w:asciiTheme="minorBidi" w:hAnsiTheme="minorBidi"/>
+          <w:sz w:val="24"/>
+          <w:szCs w:val="24"/>
+        </w:rPr>
+        <w:t>, 4 ou 5</w:t>
+      </w:r>
+      <w:r>
+        <w:rPr>
+          <w:rFonts w:asciiTheme="minorBidi" w:hAnsiTheme="minorBidi"/>
+          <w:sz w:val="24"/>
+          <w:szCs w:val="24"/>
+        </w:rPr>
+        <w:t>, sur décision de l'utilisateur.</w:t>
+      </w:r>
+    </w:p>
+    <w:p>
+      <w:pPr>
+        <w:pStyle w:val="Paragraphedeliste"/>
+        <w:numPr>
+          <w:ilvl w:val="0"/>
+          <w:numId w:val="17"/>
+        </w:numPr>
+        <w:spacing w:before="0" w:beforeAutospacing="0" w:after="0" w:afterAutospacing="0"/>
+        <w:rPr>
+          <w:rFonts w:asciiTheme="minorBidi" w:hAnsiTheme="minorBidi"/>
+          <w:sz w:val="24"/>
+          <w:szCs w:val="24"/>
+        </w:rPr>
+      </w:pPr>
+      <w:r>
+        <w:rPr>
+          <w:rFonts w:asciiTheme="minorBidi" w:hAnsiTheme="minorBidi"/>
+          <w:sz w:val="24"/>
+          <w:szCs w:val="24"/>
+        </w:rPr>
+        <w:t>Scénarios alternatifs : à l'étape 4, en cas d'annulation de commande.</w:t>
+      </w:r>
+    </w:p>
+    <w:p>
+      <w:pPr>
+        <w:spacing w:before="0" w:beforeAutospacing="0" w:after="0" w:afterAutospacing="0"/>
+        <w:rPr>
+          <w:rFonts w:asciiTheme="minorBidi" w:hAnsiTheme="minorBidi"/>
+          <w:sz w:val="24"/>
+          <w:szCs w:val="24"/>
+        </w:rPr>
+      </w:pPr>
+      <w:r>
+        <w:rPr>
+          <w:rFonts w:asciiTheme="minorBidi" w:hAnsiTheme="minorBidi"/>
+          <w:sz w:val="26"/>
+          <w:szCs w:val="26"/>
+        </w:rPr>
+        <w:tab/>
+      </w:r>
+      <w:r>
+        <w:rPr>
+          <w:rFonts w:asciiTheme="minorBidi" w:hAnsiTheme="minorBidi"/>
+          <w:b/>
+          <w:bCs/>
+          <w:sz w:val="26"/>
+          <w:szCs w:val="26"/>
+        </w:rPr>
+        <w:t>Post-conditions :</w:t>
+      </w:r>
+      <w:r>
+        <w:rPr>
+          <w:rFonts w:asciiTheme="minorBidi" w:hAnsiTheme="minorBidi"/>
+          <w:sz w:val="24"/>
+          <w:szCs w:val="24"/>
+        </w:rPr>
+        <w:t xml:space="preserve"> </w:t>
+      </w:r>
+    </w:p>
+    <w:p>
+      <w:pPr>
+        <w:pStyle w:val="Paragraphedeliste"/>
+        <w:numPr>
+          <w:ilvl w:val="0"/>
+          <w:numId w:val="16"/>
+        </w:numPr>
+        <w:spacing w:before="0" w:beforeAutospacing="0" w:after="0" w:afterAutospacing="0"/>
+        <w:rPr>
+          <w:rFonts w:asciiTheme="minorBidi" w:hAnsiTheme="minorBidi"/>
+          <w:sz w:val="24"/>
+          <w:szCs w:val="24"/>
+        </w:rPr>
+      </w:pPr>
+      <w:r>
+        <w:rPr>
+          <w:rFonts w:asciiTheme="minorBidi" w:hAnsiTheme="minorBidi"/>
+          <w:sz w:val="24"/>
+          <w:szCs w:val="24"/>
+        </w:rPr>
+        <w:t xml:space="preserve">Scénario nominal : </w:t>
+      </w:r>
+      <w:r>
+        <w:rPr>
+          <w:rFonts w:asciiTheme="minorBidi" w:hAnsiTheme="minorBidi"/>
+          <w:sz w:val="24"/>
+          <w:szCs w:val="24"/>
+        </w:rPr>
+        <w:t>Aucun</w:t>
+      </w:r>
+    </w:p>
+    <w:p>
+      <w:pPr>
+        <w:pStyle w:val="Paragraphedeliste"/>
+        <w:numPr>
+          <w:ilvl w:val="0"/>
+          <w:numId w:val="16"/>
+        </w:numPr>
+        <w:spacing w:before="0" w:beforeAutospacing="0" w:after="0" w:afterAutospacing="0"/>
+        <w:rPr>
+          <w:rFonts w:asciiTheme="minorBidi" w:hAnsiTheme="minorBidi"/>
+          <w:sz w:val="24"/>
+          <w:szCs w:val="24"/>
+        </w:rPr>
+      </w:pPr>
+      <w:r>
+        <w:rPr>
+          <w:rFonts w:asciiTheme="minorBidi" w:hAnsiTheme="minorBidi"/>
+          <w:sz w:val="24"/>
+          <w:szCs w:val="24"/>
+        </w:rPr>
+        <w:t>Scénario</w:t>
+      </w:r>
+      <w:r>
+        <w:rPr>
+          <w:rFonts w:asciiTheme="minorBidi" w:hAnsiTheme="minorBidi"/>
+          <w:sz w:val="24"/>
+          <w:szCs w:val="24"/>
+        </w:rPr>
+        <w:t>s</w:t>
+      </w:r>
+      <w:r>
+        <w:rPr>
+          <w:rFonts w:asciiTheme="minorBidi" w:hAnsiTheme="minorBidi"/>
+          <w:sz w:val="24"/>
+          <w:szCs w:val="24"/>
+        </w:rPr>
+        <w:t xml:space="preserve"> </w:t>
+      </w:r>
+      <w:r>
+        <w:rPr>
+          <w:rFonts w:asciiTheme="minorBidi" w:hAnsiTheme="minorBidi"/>
+          <w:sz w:val="24"/>
+          <w:szCs w:val="24"/>
+        </w:rPr>
+        <w:t>alternatifs : En cas de modification ou d'annulation</w:t>
+      </w:r>
+      <w:r>
+        <w:rPr>
+          <w:rFonts w:asciiTheme="minorBidi" w:hAnsiTheme="minorBidi"/>
+          <w:sz w:val="24"/>
+          <w:szCs w:val="24"/>
+        </w:rPr>
+        <w:t xml:space="preserve"> de commande.</w:t>
+      </w:r>
+      <w:r>
+        <w:rPr>
+          <w:rFonts w:asciiTheme="minorBidi" w:hAnsiTheme="minorBidi"/>
+          <w:sz w:val="24"/>
+          <w:szCs w:val="24"/>
+        </w:rPr>
+        <w:t xml:space="preserve"> Le système envoie un message</w:t>
+      </w:r>
+      <w:r>
+        <w:rPr>
+          <w:rFonts w:asciiTheme="minorBidi" w:hAnsiTheme="minorBidi"/>
+          <w:sz w:val="24"/>
+          <w:szCs w:val="24"/>
+        </w:rPr>
+        <w:t>,</w:t>
+      </w:r>
+      <w:r>
+        <w:rPr>
+          <w:rFonts w:asciiTheme="minorBidi" w:hAnsiTheme="minorBidi"/>
+          <w:sz w:val="24"/>
+          <w:szCs w:val="24"/>
+        </w:rPr>
+        <w:t xml:space="preserve"> récapitulatif des changements effectués</w:t>
+      </w:r>
+      <w:r>
+        <w:rPr>
+          <w:rFonts w:asciiTheme="minorBidi" w:hAnsiTheme="minorBidi"/>
+          <w:sz w:val="24"/>
+          <w:szCs w:val="24"/>
+        </w:rPr>
+        <w:t>,</w:t>
+      </w:r>
+      <w:r>
+        <w:rPr>
+          <w:rFonts w:asciiTheme="minorBidi" w:hAnsiTheme="minorBidi"/>
+          <w:sz w:val="24"/>
+          <w:szCs w:val="24"/>
+        </w:rPr>
+        <w:t xml:space="preserve"> au département commercial</w:t>
+      </w:r>
+      <w:r>
+        <w:rPr>
+          <w:rFonts w:asciiTheme="minorBidi" w:hAnsiTheme="minorBidi"/>
+          <w:sz w:val="24"/>
+          <w:szCs w:val="24"/>
+        </w:rPr>
+        <w:t xml:space="preserve"> ainsi qu'aux pizzaiolos.</w:t>
+      </w:r>
+    </w:p>
+    <w:p>
+      <w:pPr>
+        <w:spacing w:before="0" w:beforeAutospacing="0" w:after="0" w:afterAutospacing="0"/>
+        <w:rPr>
+          <w:rFonts w:asciiTheme="minorBidi" w:hAnsiTheme="minorBidi"/>
+          <w:sz w:val="26"/>
+          <w:szCs w:val="26"/>
+        </w:rPr>
+      </w:pPr>
+    </w:p>
+    <w:p>
+      <w:pPr>
+        <w:spacing w:before="0" w:beforeAutospacing="0" w:after="0" w:afterAutospacing="0"/>
+        <w:rPr>
+          <w:rFonts w:asciiTheme="minorBidi" w:hAnsiTheme="minorBidi"/>
+          <w:sz w:val="26"/>
+          <w:szCs w:val="26"/>
+        </w:rPr>
+      </w:pPr>
+      <w:r>
+        <w:rPr>
+          <w:rFonts w:asciiTheme="minorBidi" w:hAnsiTheme="minorBidi"/>
+          <w:sz w:val="26"/>
+          <w:szCs w:val="26"/>
+        </w:rPr>
+        <w:t>Compléments</w:t>
+      </w:r>
+    </w:p>
+    <w:p>
+      <w:pPr>
+        <w:spacing w:before="0" w:beforeAutospacing="0" w:after="0" w:afterAutospacing="0"/>
+        <w:rPr>
+          <w:rFonts w:asciiTheme="minorBidi" w:hAnsiTheme="minorBidi"/>
+          <w:sz w:val="26"/>
+          <w:szCs w:val="26"/>
+        </w:rPr>
+      </w:pPr>
+    </w:p>
+    <w:p>
+      <w:pPr>
+        <w:spacing w:before="0" w:beforeAutospacing="0" w:after="0" w:afterAutospacing="0"/>
+        <w:rPr>
+          <w:rFonts w:asciiTheme="minorBidi" w:hAnsiTheme="minorBidi"/>
+          <w:b/>
+          <w:bCs/>
+          <w:sz w:val="26"/>
+          <w:szCs w:val="26"/>
+        </w:rPr>
+      </w:pPr>
+      <w:r>
+        <w:rPr>
+          <w:rFonts w:asciiTheme="minorBidi" w:hAnsiTheme="minorBidi"/>
+          <w:sz w:val="26"/>
+          <w:szCs w:val="26"/>
+        </w:rPr>
+        <w:tab/>
+      </w:r>
+      <w:r>
+        <w:rPr>
+          <w:rFonts w:asciiTheme="minorBidi" w:hAnsiTheme="minorBidi"/>
+          <w:b/>
+          <w:bCs/>
+          <w:sz w:val="26"/>
+          <w:szCs w:val="26"/>
+        </w:rPr>
+        <w:t>Ergonomie :</w:t>
+      </w:r>
+    </w:p>
+    <w:p>
+      <w:pPr>
+        <w:spacing w:before="0" w:beforeAutospacing="0" w:after="0" w:afterAutospacing="0"/>
+        <w:rPr>
+          <w:rFonts w:asciiTheme="minorBidi" w:hAnsiTheme="minorBidi"/>
+          <w:sz w:val="24"/>
+          <w:szCs w:val="24"/>
+        </w:rPr>
+      </w:pPr>
+      <w:r>
+        <w:rPr>
+          <w:rFonts w:asciiTheme="minorBidi" w:hAnsiTheme="minorBidi"/>
+          <w:b/>
+          <w:bCs/>
+          <w:sz w:val="26"/>
+          <w:szCs w:val="26"/>
+        </w:rPr>
+        <w:tab/>
+      </w:r>
+      <w:r>
+        <w:rPr>
+          <w:rFonts w:asciiTheme="minorBidi" w:hAnsiTheme="minorBidi"/>
+          <w:sz w:val="24"/>
+          <w:szCs w:val="24"/>
+        </w:rPr>
+        <w:t>Non communiqué</w:t>
+      </w:r>
+    </w:p>
+    <w:p>
+      <w:pPr>
+        <w:pStyle w:val="Paragraphedeliste"/>
+        <w:spacing w:before="0" w:beforeAutospacing="0" w:after="0" w:afterAutospacing="0"/>
+        <w:ind w:left="709"/>
+        <w:rPr>
+          <w:rFonts w:asciiTheme="minorBidi" w:hAnsiTheme="minorBidi"/>
+          <w:b/>
+          <w:bCs/>
+          <w:sz w:val="26"/>
+          <w:szCs w:val="26"/>
+        </w:rPr>
+      </w:pPr>
+      <w:r>
+        <w:rPr>
+          <w:rFonts w:asciiTheme="minorBidi" w:hAnsiTheme="minorBidi"/>
+          <w:b/>
+          <w:bCs/>
+          <w:sz w:val="26"/>
+          <w:szCs w:val="26"/>
+        </w:rPr>
+        <w:t>Performance attendue :</w:t>
+      </w:r>
+    </w:p>
+    <w:p>
+      <w:pPr>
+        <w:pStyle w:val="Paragraphedeliste"/>
+        <w:spacing w:before="0" w:beforeAutospacing="0" w:after="0" w:afterAutospacing="0"/>
+        <w:ind w:left="709"/>
+        <w:rPr>
+          <w:rFonts w:asciiTheme="minorBidi" w:hAnsiTheme="minorBidi"/>
+          <w:sz w:val="24"/>
+          <w:szCs w:val="24"/>
+        </w:rPr>
+      </w:pPr>
+      <w:r>
+        <w:rPr>
+          <w:rFonts w:asciiTheme="minorBidi" w:hAnsiTheme="minorBidi"/>
+          <w:sz w:val="24"/>
+          <w:szCs w:val="24"/>
+        </w:rPr>
+        <w:t>L'affichage de la page de l'état de la commande doit se faire en moins de 10 secondes.</w:t>
+      </w:r>
+    </w:p>
+    <w:p>
+      <w:pPr>
+        <w:pStyle w:val="Paragraphedeliste"/>
+        <w:spacing w:before="0" w:beforeAutospacing="0" w:after="0" w:afterAutospacing="0"/>
+        <w:ind w:left="709"/>
+        <w:rPr>
+          <w:rFonts w:asciiTheme="minorBidi" w:hAnsiTheme="minorBidi"/>
+          <w:b/>
+          <w:bCs/>
+          <w:sz w:val="24"/>
+          <w:szCs w:val="24"/>
+        </w:rPr>
+      </w:pPr>
+      <w:r>
+        <w:rPr>
+          <w:rFonts w:asciiTheme="minorBidi" w:hAnsiTheme="minorBidi"/>
+          <w:b/>
+          <w:bCs/>
+          <w:sz w:val="24"/>
+          <w:szCs w:val="24"/>
+        </w:rPr>
+        <w:t>Problèmes non résolus :</w:t>
+      </w:r>
+    </w:p>
+    <w:p>
+      <w:pPr>
+        <w:pStyle w:val="Paragraphedeliste"/>
+        <w:spacing w:before="0" w:beforeAutospacing="0" w:after="0" w:afterAutospacing="0"/>
+        <w:ind w:left="709"/>
+        <w:rPr>
+          <w:rFonts w:asciiTheme="minorBidi" w:hAnsiTheme="minorBidi"/>
+        </w:rPr>
+      </w:pPr>
+      <w:r>
+        <w:rPr>
+          <w:rFonts w:asciiTheme="minorBidi" w:hAnsiTheme="minorBidi"/>
+          <w:sz w:val="24"/>
+          <w:szCs w:val="24"/>
+        </w:rPr>
+        <w:tab/>
+      </w:r>
+      <w:r>
+        <w:rPr>
+          <w:rFonts w:asciiTheme="minorBidi" w:hAnsiTheme="minorBidi"/>
+        </w:rPr>
+        <w:t>Non communiqué</w:t>
+      </w:r>
+    </w:p>
+    <w:p>
+      <w:pPr>
+        <w:rPr>
+          <w:rFonts w:asciiTheme="minorBidi" w:hAnsiTheme="minorBidi"/>
+        </w:rPr>
+      </w:pPr>
+      <w:r>
+        <w:rPr>
+          <w:rFonts w:asciiTheme="minorBidi" w:hAnsiTheme="minorBidi"/>
+        </w:rPr>
+        <w:br w:type="page"/>
+      </w:r>
+    </w:p>
+    <w:p>
+      <w:pPr>
+        <w:pStyle w:val="Paragraphedeliste"/>
+        <w:spacing w:before="0" w:beforeAutospacing="0" w:after="0" w:afterAutospacing="0"/>
+        <w:ind w:left="0"/>
+        <w:rPr>
+          <w:rFonts w:asciiTheme="minorBidi" w:hAnsiTheme="minorBidi"/>
+          <w:i/>
+          <w:iCs/>
+        </w:rPr>
+      </w:pPr>
+      <w:r>
+        <w:rPr>
+          <w:rFonts w:asciiTheme="minorBidi" w:hAnsiTheme="minorBidi"/>
+          <w:noProof/>
+          <w:lang w:val="en-US"/>
+        </w:rPr>
+        <w:lastRenderedPageBreak/>
+        <w:drawing>
+          <wp:anchor distT="0" distB="0" distL="114300" distR="114300" simplePos="0" relativeHeight="251667456" behindDoc="0" locked="0" layoutInCell="1" allowOverlap="1">
+            <wp:simplePos x="0" y="0"/>
+            <wp:positionH relativeFrom="column">
+              <wp:posOffset>23495</wp:posOffset>
+            </wp:positionH>
+            <wp:positionV relativeFrom="paragraph">
+              <wp:posOffset>310515</wp:posOffset>
+            </wp:positionV>
+            <wp:extent cx="5957570" cy="7353300"/>
+            <wp:effectExtent l="19050" t="0" r="5080" b="0"/>
+            <wp:wrapSquare wrapText="bothSides"/>
+            <wp:docPr id="14" name="Image 13" descr="Diagramme d'activité Consulter Commande.jpg"/>
+            <wp:cNvGraphicFramePr>
+              <a:graphicFrameLocks xmlns:a="http://schemas.openxmlformats.org/drawingml/2006/main" noChangeAspect="1"/>
+            </wp:cNvGraphicFramePr>
+            <a:graphic xmlns:a="http://schemas.openxmlformats.org/drawingml/2006/main">
+              <a:graphicData uri="http://schemas.openxmlformats.org/drawingml/2006/picture">
+                <pic:pic xmlns:pic="http://schemas.openxmlformats.org/drawingml/2006/picture">
+                  <pic:nvPicPr>
+                    <pic:cNvPr id="0" name="Diagramme d'activité Consulter Commande.jpg"/>
+                    <pic:cNvPicPr/>
+                  </pic:nvPicPr>
+                  <pic:blipFill>
+                    <a:blip r:embed="rId14" cstate="print"/>
+                    <a:stretch>
+                      <a:fillRect/>
+                    </a:stretch>
+                  </pic:blipFill>
+                  <pic:spPr>
+                    <a:xfrm>
+                      <a:off x="0" y="0"/>
+                      <a:ext cx="5957570" cy="7353300"/>
+                    </a:xfrm>
+                    <a:prstGeom prst="rect">
+                      <a:avLst/>
+                    </a:prstGeom>
+                  </pic:spPr>
+                </pic:pic>
+              </a:graphicData>
+            </a:graphic>
+          </wp:anchor>
+        </w:drawing>
+      </w:r>
+      <w:r>
+        <w:rPr>
+          <w:rFonts w:asciiTheme="minorBidi" w:hAnsiTheme="minorBidi"/>
+        </w:rPr>
+        <w:t xml:space="preserve">Diagramme d'activité </w:t>
+      </w:r>
+      <w:r>
+        <w:rPr>
+          <w:sz w:val="20"/>
+          <w:szCs w:val="20"/>
+        </w:rPr>
+        <w:t>«</w:t>
+      </w:r>
+      <w:r>
+        <w:rPr>
+          <w:rFonts w:asciiTheme="minorBidi" w:hAnsiTheme="minorBidi"/>
+        </w:rPr>
+        <w:t xml:space="preserve"> </w:t>
+      </w:r>
+      <w:r>
+        <w:rPr>
+          <w:rFonts w:asciiTheme="minorBidi" w:hAnsiTheme="minorBidi"/>
+          <w:i/>
+          <w:iCs/>
+        </w:rPr>
+        <w:t>Consulter commande</w:t>
+      </w:r>
+      <w:r>
+        <w:rPr>
+          <w:rFonts w:asciiTheme="minorBidi" w:hAnsiTheme="minorBidi"/>
+          <w:i/>
+          <w:iCs/>
+        </w:rPr>
+        <w:t xml:space="preserve"> </w:t>
+      </w:r>
+      <w:r>
+        <w:rPr>
+          <w:sz w:val="18"/>
+          <w:szCs w:val="18"/>
+        </w:rPr>
+        <w:t>»</w:t>
+      </w:r>
+      <w:r>
+        <w:rPr>
+          <w:rFonts w:asciiTheme="minorBidi" w:hAnsiTheme="minorBidi"/>
+          <w:i/>
+          <w:iCs/>
+        </w:rPr>
+        <w:t xml:space="preserve"> </w:t>
+      </w:r>
+    </w:p>
+    <w:p>
+      <w:pPr>
+        <w:pStyle w:val="Paragraphedeliste"/>
+        <w:spacing w:before="0" w:beforeAutospacing="0" w:after="0" w:afterAutospacing="0"/>
+        <w:ind w:left="0"/>
+        <w:rPr>
+          <w:rFonts w:asciiTheme="minorBidi" w:hAnsiTheme="minorBidi"/>
+          <w:i/>
+          <w:iCs/>
+        </w:rPr>
+      </w:pPr>
+    </w:p>
+    <w:p>
+      <w:pPr>
+        <w:pStyle w:val="Paragraphedeliste"/>
+        <w:spacing w:before="0" w:beforeAutospacing="0" w:after="0" w:afterAutospacing="0"/>
+        <w:ind w:left="0"/>
+        <w:rPr>
+          <w:rFonts w:asciiTheme="minorBidi" w:hAnsiTheme="minorBidi"/>
+        </w:rPr>
+      </w:pPr>
     </w:p>
     <w:p>
       <w:pPr>
@@ -3909,8 +6069,8 @@
       </w:pPr>
     </w:p>
     <w:sectPr>
-      <w:headerReference w:type="default" r:id="rId14"/>
-      <w:footerReference w:type="default" r:id="rId15"/>
+      <w:headerReference w:type="default" r:id="rId15"/>
+      <w:footerReference w:type="default" r:id="rId16"/>
       <w:pgSz w:w="12240" w:h="15840"/>
       <w:pgMar w:top="1806" w:right="1440" w:bottom="1440" w:left="1418" w:header="708" w:footer="708" w:gutter="0"/>
       <w:cols w:space="708"/>
@@ -3969,7 +6129,7 @@
             <w:rPr>
               <w:noProof/>
             </w:rPr>
-            <w:t>13</w:t>
+            <w:t>15</w:t>
           </w:r>
         </w:fldSimple>
         <w:r>
@@ -4230,6 +6390,119 @@
 <file path=word/numbering.xml><?xml version="1.0" encoding="utf-8"?>
 <w:numbering xmlns:ve="http://schemas.openxmlformats.org/markup-compatibility/2006" xmlns:o="urn:schemas-microsoft-com:office:office" xmlns:r="http://schemas.openxmlformats.org/officeDocument/2006/relationships" xmlns:m="http://schemas.openxmlformats.org/officeDocument/2006/math" xmlns:v="urn:schemas-microsoft-com:vml" xmlns:wp="http://schemas.openxmlformats.org/drawingml/2006/wordprocessingDrawing" xmlns:w10="urn:schemas-microsoft-com:office:word" xmlns:w="http://schemas.openxmlformats.org/wordprocessingml/2006/main" xmlns:wne="http://schemas.microsoft.com/office/word/2006/wordml">
   <w:abstractNum w:abstractNumId="0">
+    <w:nsid w:val="05802448"/>
+    <w:multiLevelType w:val="hybridMultilevel"/>
+    <w:tmpl w:val="171609DC"/>
+    <w:lvl w:ilvl="0" w:tplc="04090001">
+      <w:start w:val="1"/>
+      <w:numFmt w:val="bullet"/>
+      <w:lvlText w:val=""/>
+      <w:lvlJc w:val="left"/>
+      <w:pPr>
+        <w:ind w:left="720" w:hanging="360"/>
+      </w:pPr>
+      <w:rPr>
+        <w:rFonts w:ascii="Symbol" w:hAnsi="Symbol" w:hint="default"/>
+      </w:rPr>
+    </w:lvl>
+    <w:lvl w:ilvl="1" w:tplc="04090003" w:tentative="1">
+      <w:start w:val="1"/>
+      <w:numFmt w:val="bullet"/>
+      <w:lvlText w:val="o"/>
+      <w:lvlJc w:val="left"/>
+      <w:pPr>
+        <w:ind w:left="1440" w:hanging="360"/>
+      </w:pPr>
+      <w:rPr>
+        <w:rFonts w:ascii="Courier New" w:hAnsi="Courier New" w:cs="Courier New" w:hint="default"/>
+      </w:rPr>
+    </w:lvl>
+    <w:lvl w:ilvl="2" w:tplc="04090005" w:tentative="1">
+      <w:start w:val="1"/>
+      <w:numFmt w:val="bullet"/>
+      <w:lvlText w:val=""/>
+      <w:lvlJc w:val="left"/>
+      <w:pPr>
+        <w:ind w:left="2160" w:hanging="360"/>
+      </w:pPr>
+      <w:rPr>
+        <w:rFonts w:ascii="Wingdings" w:hAnsi="Wingdings" w:hint="default"/>
+      </w:rPr>
+    </w:lvl>
+    <w:lvl w:ilvl="3" w:tplc="04090001" w:tentative="1">
+      <w:start w:val="1"/>
+      <w:numFmt w:val="bullet"/>
+      <w:lvlText w:val=""/>
+      <w:lvlJc w:val="left"/>
+      <w:pPr>
+        <w:ind w:left="2880" w:hanging="360"/>
+      </w:pPr>
+      <w:rPr>
+        <w:rFonts w:ascii="Symbol" w:hAnsi="Symbol" w:hint="default"/>
+      </w:rPr>
+    </w:lvl>
+    <w:lvl w:ilvl="4" w:tplc="04090003" w:tentative="1">
+      <w:start w:val="1"/>
+      <w:numFmt w:val="bullet"/>
+      <w:lvlText w:val="o"/>
+      <w:lvlJc w:val="left"/>
+      <w:pPr>
+        <w:ind w:left="3600" w:hanging="360"/>
+      </w:pPr>
+      <w:rPr>
+        <w:rFonts w:ascii="Courier New" w:hAnsi="Courier New" w:cs="Courier New" w:hint="default"/>
+      </w:rPr>
+    </w:lvl>
+    <w:lvl w:ilvl="5" w:tplc="04090005" w:tentative="1">
+      <w:start w:val="1"/>
+      <w:numFmt w:val="bullet"/>
+      <w:lvlText w:val=""/>
+      <w:lvlJc w:val="left"/>
+      <w:pPr>
+        <w:ind w:left="4320" w:hanging="360"/>
+      </w:pPr>
+      <w:rPr>
+        <w:rFonts w:ascii="Wingdings" w:hAnsi="Wingdings" w:hint="default"/>
+      </w:rPr>
+    </w:lvl>
+    <w:lvl w:ilvl="6" w:tplc="04090001" w:tentative="1">
+      <w:start w:val="1"/>
+      <w:numFmt w:val="bullet"/>
+      <w:lvlText w:val=""/>
+      <w:lvlJc w:val="left"/>
+      <w:pPr>
+        <w:ind w:left="5040" w:hanging="360"/>
+      </w:pPr>
+      <w:rPr>
+        <w:rFonts w:ascii="Symbol" w:hAnsi="Symbol" w:hint="default"/>
+      </w:rPr>
+    </w:lvl>
+    <w:lvl w:ilvl="7" w:tplc="04090003" w:tentative="1">
+      <w:start w:val="1"/>
+      <w:numFmt w:val="bullet"/>
+      <w:lvlText w:val="o"/>
+      <w:lvlJc w:val="left"/>
+      <w:pPr>
+        <w:ind w:left="5760" w:hanging="360"/>
+      </w:pPr>
+      <w:rPr>
+        <w:rFonts w:ascii="Courier New" w:hAnsi="Courier New" w:cs="Courier New" w:hint="default"/>
+      </w:rPr>
+    </w:lvl>
+    <w:lvl w:ilvl="8" w:tplc="04090005" w:tentative="1">
+      <w:start w:val="1"/>
+      <w:numFmt w:val="bullet"/>
+      <w:lvlText w:val=""/>
+      <w:lvlJc w:val="left"/>
+      <w:pPr>
+        <w:ind w:left="6480" w:hanging="360"/>
+      </w:pPr>
+      <w:rPr>
+        <w:rFonts w:ascii="Wingdings" w:hAnsi="Wingdings" w:hint="default"/>
+      </w:rPr>
+    </w:lvl>
+  </w:abstractNum>
+  <w:abstractNum w:abstractNumId="1">
     <w:nsid w:val="13D17370"/>
     <w:multiLevelType w:val="hybridMultilevel"/>
     <w:tmpl w:val="A51CBB7A"/>
@@ -4342,7 +6615,7 @@
       </w:rPr>
     </w:lvl>
   </w:abstractNum>
-  <w:abstractNum w:abstractNumId="1">
+  <w:abstractNum w:abstractNumId="2">
     <w:nsid w:val="15D079B4"/>
     <w:multiLevelType w:val="hybridMultilevel"/>
     <w:tmpl w:val="9BCEB648"/>
@@ -4455,7 +6728,120 @@
       </w:rPr>
     </w:lvl>
   </w:abstractNum>
-  <w:abstractNum w:abstractNumId="2">
+  <w:abstractNum w:abstractNumId="3">
+    <w:nsid w:val="21306087"/>
+    <w:multiLevelType w:val="hybridMultilevel"/>
+    <w:tmpl w:val="A6E07EBE"/>
+    <w:lvl w:ilvl="0" w:tplc="04090003">
+      <w:start w:val="1"/>
+      <w:numFmt w:val="bullet"/>
+      <w:lvlText w:val="o"/>
+      <w:lvlJc w:val="left"/>
+      <w:pPr>
+        <w:ind w:left="1440" w:hanging="360"/>
+      </w:pPr>
+      <w:rPr>
+        <w:rFonts w:ascii="Courier New" w:hAnsi="Courier New" w:cs="Courier New" w:hint="default"/>
+      </w:rPr>
+    </w:lvl>
+    <w:lvl w:ilvl="1" w:tplc="04090003" w:tentative="1">
+      <w:start w:val="1"/>
+      <w:numFmt w:val="bullet"/>
+      <w:lvlText w:val="o"/>
+      <w:lvlJc w:val="left"/>
+      <w:pPr>
+        <w:ind w:left="2160" w:hanging="360"/>
+      </w:pPr>
+      <w:rPr>
+        <w:rFonts w:ascii="Courier New" w:hAnsi="Courier New" w:cs="Courier New" w:hint="default"/>
+      </w:rPr>
+    </w:lvl>
+    <w:lvl w:ilvl="2" w:tplc="04090005" w:tentative="1">
+      <w:start w:val="1"/>
+      <w:numFmt w:val="bullet"/>
+      <w:lvlText w:val=""/>
+      <w:lvlJc w:val="left"/>
+      <w:pPr>
+        <w:ind w:left="2880" w:hanging="360"/>
+      </w:pPr>
+      <w:rPr>
+        <w:rFonts w:ascii="Wingdings" w:hAnsi="Wingdings" w:hint="default"/>
+      </w:rPr>
+    </w:lvl>
+    <w:lvl w:ilvl="3" w:tplc="04090001" w:tentative="1">
+      <w:start w:val="1"/>
+      <w:numFmt w:val="bullet"/>
+      <w:lvlText w:val=""/>
+      <w:lvlJc w:val="left"/>
+      <w:pPr>
+        <w:ind w:left="3600" w:hanging="360"/>
+      </w:pPr>
+      <w:rPr>
+        <w:rFonts w:ascii="Symbol" w:hAnsi="Symbol" w:hint="default"/>
+      </w:rPr>
+    </w:lvl>
+    <w:lvl w:ilvl="4" w:tplc="04090003" w:tentative="1">
+      <w:start w:val="1"/>
+      <w:numFmt w:val="bullet"/>
+      <w:lvlText w:val="o"/>
+      <w:lvlJc w:val="left"/>
+      <w:pPr>
+        <w:ind w:left="4320" w:hanging="360"/>
+      </w:pPr>
+      <w:rPr>
+        <w:rFonts w:ascii="Courier New" w:hAnsi="Courier New" w:cs="Courier New" w:hint="default"/>
+      </w:rPr>
+    </w:lvl>
+    <w:lvl w:ilvl="5" w:tplc="04090005" w:tentative="1">
+      <w:start w:val="1"/>
+      <w:numFmt w:val="bullet"/>
+      <w:lvlText w:val=""/>
+      <w:lvlJc w:val="left"/>
+      <w:pPr>
+        <w:ind w:left="5040" w:hanging="360"/>
+      </w:pPr>
+      <w:rPr>
+        <w:rFonts w:ascii="Wingdings" w:hAnsi="Wingdings" w:hint="default"/>
+      </w:rPr>
+    </w:lvl>
+    <w:lvl w:ilvl="6" w:tplc="04090001" w:tentative="1">
+      <w:start w:val="1"/>
+      <w:numFmt w:val="bullet"/>
+      <w:lvlText w:val=""/>
+      <w:lvlJc w:val="left"/>
+      <w:pPr>
+        <w:ind w:left="5760" w:hanging="360"/>
+      </w:pPr>
+      <w:rPr>
+        <w:rFonts w:ascii="Symbol" w:hAnsi="Symbol" w:hint="default"/>
+      </w:rPr>
+    </w:lvl>
+    <w:lvl w:ilvl="7" w:tplc="04090003" w:tentative="1">
+      <w:start w:val="1"/>
+      <w:numFmt w:val="bullet"/>
+      <w:lvlText w:val="o"/>
+      <w:lvlJc w:val="left"/>
+      <w:pPr>
+        <w:ind w:left="6480" w:hanging="360"/>
+      </w:pPr>
+      <w:rPr>
+        <w:rFonts w:ascii="Courier New" w:hAnsi="Courier New" w:cs="Courier New" w:hint="default"/>
+      </w:rPr>
+    </w:lvl>
+    <w:lvl w:ilvl="8" w:tplc="04090005" w:tentative="1">
+      <w:start w:val="1"/>
+      <w:numFmt w:val="bullet"/>
+      <w:lvlText w:val=""/>
+      <w:lvlJc w:val="left"/>
+      <w:pPr>
+        <w:ind w:left="7200" w:hanging="360"/>
+      </w:pPr>
+      <w:rPr>
+        <w:rFonts w:ascii="Wingdings" w:hAnsi="Wingdings" w:hint="default"/>
+      </w:rPr>
+    </w:lvl>
+  </w:abstractNum>
+  <w:abstractNum w:abstractNumId="4">
     <w:nsid w:val="2EF81EC3"/>
     <w:multiLevelType w:val="hybridMultilevel"/>
     <w:tmpl w:val="C1A098E4"/>
@@ -4541,7 +6927,7 @@
       </w:pPr>
     </w:lvl>
   </w:abstractNum>
-  <w:abstractNum w:abstractNumId="3">
+  <w:abstractNum w:abstractNumId="5">
     <w:nsid w:val="33EC226A"/>
     <w:multiLevelType w:val="hybridMultilevel"/>
     <w:tmpl w:val="F2565226"/>
@@ -4627,7 +7013,120 @@
       </w:pPr>
     </w:lvl>
   </w:abstractNum>
-  <w:abstractNum w:abstractNumId="4">
+  <w:abstractNum w:abstractNumId="6">
+    <w:nsid w:val="3771355F"/>
+    <w:multiLevelType w:val="hybridMultilevel"/>
+    <w:tmpl w:val="63AC3E82"/>
+    <w:lvl w:ilvl="0" w:tplc="04090003">
+      <w:start w:val="1"/>
+      <w:numFmt w:val="bullet"/>
+      <w:lvlText w:val="o"/>
+      <w:lvlJc w:val="left"/>
+      <w:pPr>
+        <w:ind w:left="720" w:hanging="360"/>
+      </w:pPr>
+      <w:rPr>
+        <w:rFonts w:ascii="Courier New" w:hAnsi="Courier New" w:cs="Courier New" w:hint="default"/>
+      </w:rPr>
+    </w:lvl>
+    <w:lvl w:ilvl="1" w:tplc="04090003" w:tentative="1">
+      <w:start w:val="1"/>
+      <w:numFmt w:val="bullet"/>
+      <w:lvlText w:val="o"/>
+      <w:lvlJc w:val="left"/>
+      <w:pPr>
+        <w:ind w:left="1440" w:hanging="360"/>
+      </w:pPr>
+      <w:rPr>
+        <w:rFonts w:ascii="Courier New" w:hAnsi="Courier New" w:cs="Courier New" w:hint="default"/>
+      </w:rPr>
+    </w:lvl>
+    <w:lvl w:ilvl="2" w:tplc="04090005" w:tentative="1">
+      <w:start w:val="1"/>
+      <w:numFmt w:val="bullet"/>
+      <w:lvlText w:val=""/>
+      <w:lvlJc w:val="left"/>
+      <w:pPr>
+        <w:ind w:left="2160" w:hanging="360"/>
+      </w:pPr>
+      <w:rPr>
+        <w:rFonts w:ascii="Wingdings" w:hAnsi="Wingdings" w:hint="default"/>
+      </w:rPr>
+    </w:lvl>
+    <w:lvl w:ilvl="3" w:tplc="04090001" w:tentative="1">
+      <w:start w:val="1"/>
+      <w:numFmt w:val="bullet"/>
+      <w:lvlText w:val=""/>
+      <w:lvlJc w:val="left"/>
+      <w:pPr>
+        <w:ind w:left="2880" w:hanging="360"/>
+      </w:pPr>
+      <w:rPr>
+        <w:rFonts w:ascii="Symbol" w:hAnsi="Symbol" w:hint="default"/>
+      </w:rPr>
+    </w:lvl>
+    <w:lvl w:ilvl="4" w:tplc="04090003" w:tentative="1">
+      <w:start w:val="1"/>
+      <w:numFmt w:val="bullet"/>
+      <w:lvlText w:val="o"/>
+      <w:lvlJc w:val="left"/>
+      <w:pPr>
+        <w:ind w:left="3600" w:hanging="360"/>
+      </w:pPr>
+      <w:rPr>
+        <w:rFonts w:ascii="Courier New" w:hAnsi="Courier New" w:cs="Courier New" w:hint="default"/>
+      </w:rPr>
+    </w:lvl>
+    <w:lvl w:ilvl="5" w:tplc="04090005" w:tentative="1">
+      <w:start w:val="1"/>
+      <w:numFmt w:val="bullet"/>
+      <w:lvlText w:val=""/>
+      <w:lvlJc w:val="left"/>
+      <w:pPr>
+        <w:ind w:left="4320" w:hanging="360"/>
+      </w:pPr>
+      <w:rPr>
+        <w:rFonts w:ascii="Wingdings" w:hAnsi="Wingdings" w:hint="default"/>
+      </w:rPr>
+    </w:lvl>
+    <w:lvl w:ilvl="6" w:tplc="04090001" w:tentative="1">
+      <w:start w:val="1"/>
+      <w:numFmt w:val="bullet"/>
+      <w:lvlText w:val=""/>
+      <w:lvlJc w:val="left"/>
+      <w:pPr>
+        <w:ind w:left="5040" w:hanging="360"/>
+      </w:pPr>
+      <w:rPr>
+        <w:rFonts w:ascii="Symbol" w:hAnsi="Symbol" w:hint="default"/>
+      </w:rPr>
+    </w:lvl>
+    <w:lvl w:ilvl="7" w:tplc="04090003" w:tentative="1">
+      <w:start w:val="1"/>
+      <w:numFmt w:val="bullet"/>
+      <w:lvlText w:val="o"/>
+      <w:lvlJc w:val="left"/>
+      <w:pPr>
+        <w:ind w:left="5760" w:hanging="360"/>
+      </w:pPr>
+      <w:rPr>
+        <w:rFonts w:ascii="Courier New" w:hAnsi="Courier New" w:cs="Courier New" w:hint="default"/>
+      </w:rPr>
+    </w:lvl>
+    <w:lvl w:ilvl="8" w:tplc="04090005" w:tentative="1">
+      <w:start w:val="1"/>
+      <w:numFmt w:val="bullet"/>
+      <w:lvlText w:val=""/>
+      <w:lvlJc w:val="left"/>
+      <w:pPr>
+        <w:ind w:left="6480" w:hanging="360"/>
+      </w:pPr>
+      <w:rPr>
+        <w:rFonts w:ascii="Wingdings" w:hAnsi="Wingdings" w:hint="default"/>
+      </w:rPr>
+    </w:lvl>
+  </w:abstractNum>
+  <w:abstractNum w:abstractNumId="7">
     <w:nsid w:val="3D506136"/>
     <w:multiLevelType w:val="hybridMultilevel"/>
     <w:tmpl w:val="5D981E16"/>
@@ -4713,7 +7212,7 @@
       </w:pPr>
     </w:lvl>
   </w:abstractNum>
-  <w:abstractNum w:abstractNumId="5">
+  <w:abstractNum w:abstractNumId="8">
     <w:nsid w:val="49EE7467"/>
     <w:multiLevelType w:val="hybridMultilevel"/>
     <w:tmpl w:val="C044947A"/>
@@ -4799,7 +7298,120 @@
       </w:pPr>
     </w:lvl>
   </w:abstractNum>
-  <w:abstractNum w:abstractNumId="6">
+  <w:abstractNum w:abstractNumId="9">
+    <w:nsid w:val="4EE206A2"/>
+    <w:multiLevelType w:val="hybridMultilevel"/>
+    <w:tmpl w:val="410E3368"/>
+    <w:lvl w:ilvl="0" w:tplc="04090001">
+      <w:start w:val="1"/>
+      <w:numFmt w:val="bullet"/>
+      <w:lvlText w:val=""/>
+      <w:lvlJc w:val="left"/>
+      <w:pPr>
+        <w:ind w:left="720" w:hanging="360"/>
+      </w:pPr>
+      <w:rPr>
+        <w:rFonts w:ascii="Symbol" w:hAnsi="Symbol" w:hint="default"/>
+      </w:rPr>
+    </w:lvl>
+    <w:lvl w:ilvl="1" w:tplc="04090003" w:tentative="1">
+      <w:start w:val="1"/>
+      <w:numFmt w:val="bullet"/>
+      <w:lvlText w:val="o"/>
+      <w:lvlJc w:val="left"/>
+      <w:pPr>
+        <w:ind w:left="1440" w:hanging="360"/>
+      </w:pPr>
+      <w:rPr>
+        <w:rFonts w:ascii="Courier New" w:hAnsi="Courier New" w:cs="Courier New" w:hint="default"/>
+      </w:rPr>
+    </w:lvl>
+    <w:lvl w:ilvl="2" w:tplc="04090005" w:tentative="1">
+      <w:start w:val="1"/>
+      <w:numFmt w:val="bullet"/>
+      <w:lvlText w:val=""/>
+      <w:lvlJc w:val="left"/>
+      <w:pPr>
+        <w:ind w:left="2160" w:hanging="360"/>
+      </w:pPr>
+      <w:rPr>
+        <w:rFonts w:ascii="Wingdings" w:hAnsi="Wingdings" w:hint="default"/>
+      </w:rPr>
+    </w:lvl>
+    <w:lvl w:ilvl="3" w:tplc="04090001" w:tentative="1">
+      <w:start w:val="1"/>
+      <w:numFmt w:val="bullet"/>
+      <w:lvlText w:val=""/>
+      <w:lvlJc w:val="left"/>
+      <w:pPr>
+        <w:ind w:left="2880" w:hanging="360"/>
+      </w:pPr>
+      <w:rPr>
+        <w:rFonts w:ascii="Symbol" w:hAnsi="Symbol" w:hint="default"/>
+      </w:rPr>
+    </w:lvl>
+    <w:lvl w:ilvl="4" w:tplc="04090003" w:tentative="1">
+      <w:start w:val="1"/>
+      <w:numFmt w:val="bullet"/>
+      <w:lvlText w:val="o"/>
+      <w:lvlJc w:val="left"/>
+      <w:pPr>
+        <w:ind w:left="3600" w:hanging="360"/>
+      </w:pPr>
+      <w:rPr>
+        <w:rFonts w:ascii="Courier New" w:hAnsi="Courier New" w:cs="Courier New" w:hint="default"/>
+      </w:rPr>
+    </w:lvl>
+    <w:lvl w:ilvl="5" w:tplc="04090005" w:tentative="1">
+      <w:start w:val="1"/>
+      <w:numFmt w:val="bullet"/>
+      <w:lvlText w:val=""/>
+      <w:lvlJc w:val="left"/>
+      <w:pPr>
+        <w:ind w:left="4320" w:hanging="360"/>
+      </w:pPr>
+      <w:rPr>
+        <w:rFonts w:ascii="Wingdings" w:hAnsi="Wingdings" w:hint="default"/>
+      </w:rPr>
+    </w:lvl>
+    <w:lvl w:ilvl="6" w:tplc="04090001" w:tentative="1">
+      <w:start w:val="1"/>
+      <w:numFmt w:val="bullet"/>
+      <w:lvlText w:val=""/>
+      <w:lvlJc w:val="left"/>
+      <w:pPr>
+        <w:ind w:left="5040" w:hanging="360"/>
+      </w:pPr>
+      <w:rPr>
+        <w:rFonts w:ascii="Symbol" w:hAnsi="Symbol" w:hint="default"/>
+      </w:rPr>
+    </w:lvl>
+    <w:lvl w:ilvl="7" w:tplc="04090003" w:tentative="1">
+      <w:start w:val="1"/>
+      <w:numFmt w:val="bullet"/>
+      <w:lvlText w:val="o"/>
+      <w:lvlJc w:val="left"/>
+      <w:pPr>
+        <w:ind w:left="5760" w:hanging="360"/>
+      </w:pPr>
+      <w:rPr>
+        <w:rFonts w:ascii="Courier New" w:hAnsi="Courier New" w:cs="Courier New" w:hint="default"/>
+      </w:rPr>
+    </w:lvl>
+    <w:lvl w:ilvl="8" w:tplc="04090005" w:tentative="1">
+      <w:start w:val="1"/>
+      <w:numFmt w:val="bullet"/>
+      <w:lvlText w:val=""/>
+      <w:lvlJc w:val="left"/>
+      <w:pPr>
+        <w:ind w:left="6480" w:hanging="360"/>
+      </w:pPr>
+      <w:rPr>
+        <w:rFonts w:ascii="Wingdings" w:hAnsi="Wingdings" w:hint="default"/>
+      </w:rPr>
+    </w:lvl>
+  </w:abstractNum>
+  <w:abstractNum w:abstractNumId="10">
     <w:nsid w:val="53CE4DEC"/>
     <w:multiLevelType w:val="hybridMultilevel"/>
     <w:tmpl w:val="9DB46F3E"/>
@@ -4912,7 +7524,93 @@
       </w:rPr>
     </w:lvl>
   </w:abstractNum>
-  <w:abstractNum w:abstractNumId="7">
+  <w:abstractNum w:abstractNumId="11">
+    <w:nsid w:val="60BD6EFB"/>
+    <w:multiLevelType w:val="hybridMultilevel"/>
+    <w:tmpl w:val="A91890CC"/>
+    <w:lvl w:ilvl="0" w:tplc="0409000F">
+      <w:start w:val="1"/>
+      <w:numFmt w:val="decimal"/>
+      <w:lvlText w:val="%1."/>
+      <w:lvlJc w:val="left"/>
+      <w:pPr>
+        <w:ind w:left="720" w:hanging="360"/>
+      </w:pPr>
+    </w:lvl>
+    <w:lvl w:ilvl="1" w:tplc="04090019" w:tentative="1">
+      <w:start w:val="1"/>
+      <w:numFmt w:val="lowerLetter"/>
+      <w:lvlText w:val="%2."/>
+      <w:lvlJc w:val="left"/>
+      <w:pPr>
+        <w:ind w:left="1440" w:hanging="360"/>
+      </w:pPr>
+    </w:lvl>
+    <w:lvl w:ilvl="2" w:tplc="0409001B" w:tentative="1">
+      <w:start w:val="1"/>
+      <w:numFmt w:val="lowerRoman"/>
+      <w:lvlText w:val="%3."/>
+      <w:lvlJc w:val="right"/>
+      <w:pPr>
+        <w:ind w:left="2160" w:hanging="180"/>
+      </w:pPr>
+    </w:lvl>
+    <w:lvl w:ilvl="3" w:tplc="0409000F" w:tentative="1">
+      <w:start w:val="1"/>
+      <w:numFmt w:val="decimal"/>
+      <w:lvlText w:val="%4."/>
+      <w:lvlJc w:val="left"/>
+      <w:pPr>
+        <w:ind w:left="2880" w:hanging="360"/>
+      </w:pPr>
+    </w:lvl>
+    <w:lvl w:ilvl="4" w:tplc="04090019" w:tentative="1">
+      <w:start w:val="1"/>
+      <w:numFmt w:val="lowerLetter"/>
+      <w:lvlText w:val="%5."/>
+      <w:lvlJc w:val="left"/>
+      <w:pPr>
+        <w:ind w:left="3600" w:hanging="360"/>
+      </w:pPr>
+    </w:lvl>
+    <w:lvl w:ilvl="5" w:tplc="0409001B" w:tentative="1">
+      <w:start w:val="1"/>
+      <w:numFmt w:val="lowerRoman"/>
+      <w:lvlText w:val="%6."/>
+      <w:lvlJc w:val="right"/>
+      <w:pPr>
+        <w:ind w:left="4320" w:hanging="180"/>
+      </w:pPr>
+    </w:lvl>
+    <w:lvl w:ilvl="6" w:tplc="0409000F" w:tentative="1">
+      <w:start w:val="1"/>
+      <w:numFmt w:val="decimal"/>
+      <w:lvlText w:val="%7."/>
+      <w:lvlJc w:val="left"/>
+      <w:pPr>
+        <w:ind w:left="5040" w:hanging="360"/>
+      </w:pPr>
+    </w:lvl>
+    <w:lvl w:ilvl="7" w:tplc="04090019" w:tentative="1">
+      <w:start w:val="1"/>
+      <w:numFmt w:val="lowerLetter"/>
+      <w:lvlText w:val="%8."/>
+      <w:lvlJc w:val="left"/>
+      <w:pPr>
+        <w:ind w:left="5760" w:hanging="360"/>
+      </w:pPr>
+    </w:lvl>
+    <w:lvl w:ilvl="8" w:tplc="0409001B" w:tentative="1">
+      <w:start w:val="1"/>
+      <w:numFmt w:val="lowerRoman"/>
+      <w:lvlText w:val="%9."/>
+      <w:lvlJc w:val="right"/>
+      <w:pPr>
+        <w:ind w:left="6480" w:hanging="180"/>
+      </w:pPr>
+    </w:lvl>
+  </w:abstractNum>
+  <w:abstractNum w:abstractNumId="12">
     <w:nsid w:val="61234B9D"/>
     <w:multiLevelType w:val="hybridMultilevel"/>
     <w:tmpl w:val="1CCC0B1A"/>
@@ -4998,7 +7696,120 @@
       </w:pPr>
     </w:lvl>
   </w:abstractNum>
-  <w:abstractNum w:abstractNumId="8">
+  <w:abstractNum w:abstractNumId="13">
+    <w:nsid w:val="64AF4DDA"/>
+    <w:multiLevelType w:val="hybridMultilevel"/>
+    <w:tmpl w:val="F71A6966"/>
+    <w:lvl w:ilvl="0" w:tplc="04090003">
+      <w:start w:val="1"/>
+      <w:numFmt w:val="bullet"/>
+      <w:lvlText w:val="o"/>
+      <w:lvlJc w:val="left"/>
+      <w:pPr>
+        <w:ind w:left="1440" w:hanging="360"/>
+      </w:pPr>
+      <w:rPr>
+        <w:rFonts w:ascii="Courier New" w:hAnsi="Courier New" w:cs="Courier New" w:hint="default"/>
+      </w:rPr>
+    </w:lvl>
+    <w:lvl w:ilvl="1" w:tplc="04090003" w:tentative="1">
+      <w:start w:val="1"/>
+      <w:numFmt w:val="bullet"/>
+      <w:lvlText w:val="o"/>
+      <w:lvlJc w:val="left"/>
+      <w:pPr>
+        <w:ind w:left="2160" w:hanging="360"/>
+      </w:pPr>
+      <w:rPr>
+        <w:rFonts w:ascii="Courier New" w:hAnsi="Courier New" w:cs="Courier New" w:hint="default"/>
+      </w:rPr>
+    </w:lvl>
+    <w:lvl w:ilvl="2" w:tplc="04090005" w:tentative="1">
+      <w:start w:val="1"/>
+      <w:numFmt w:val="bullet"/>
+      <w:lvlText w:val=""/>
+      <w:lvlJc w:val="left"/>
+      <w:pPr>
+        <w:ind w:left="2880" w:hanging="360"/>
+      </w:pPr>
+      <w:rPr>
+        <w:rFonts w:ascii="Wingdings" w:hAnsi="Wingdings" w:hint="default"/>
+      </w:rPr>
+    </w:lvl>
+    <w:lvl w:ilvl="3" w:tplc="04090001" w:tentative="1">
+      <w:start w:val="1"/>
+      <w:numFmt w:val="bullet"/>
+      <w:lvlText w:val=""/>
+      <w:lvlJc w:val="left"/>
+      <w:pPr>
+        <w:ind w:left="3600" w:hanging="360"/>
+      </w:pPr>
+      <w:rPr>
+        <w:rFonts w:ascii="Symbol" w:hAnsi="Symbol" w:hint="default"/>
+      </w:rPr>
+    </w:lvl>
+    <w:lvl w:ilvl="4" w:tplc="04090003" w:tentative="1">
+      <w:start w:val="1"/>
+      <w:numFmt w:val="bullet"/>
+      <w:lvlText w:val="o"/>
+      <w:lvlJc w:val="left"/>
+      <w:pPr>
+        <w:ind w:left="4320" w:hanging="360"/>
+      </w:pPr>
+      <w:rPr>
+        <w:rFonts w:ascii="Courier New" w:hAnsi="Courier New" w:cs="Courier New" w:hint="default"/>
+      </w:rPr>
+    </w:lvl>
+    <w:lvl w:ilvl="5" w:tplc="04090005" w:tentative="1">
+      <w:start w:val="1"/>
+      <w:numFmt w:val="bullet"/>
+      <w:lvlText w:val=""/>
+      <w:lvlJc w:val="left"/>
+      <w:pPr>
+        <w:ind w:left="5040" w:hanging="360"/>
+      </w:pPr>
+      <w:rPr>
+        <w:rFonts w:ascii="Wingdings" w:hAnsi="Wingdings" w:hint="default"/>
+      </w:rPr>
+    </w:lvl>
+    <w:lvl w:ilvl="6" w:tplc="04090001" w:tentative="1">
+      <w:start w:val="1"/>
+      <w:numFmt w:val="bullet"/>
+      <w:lvlText w:val=""/>
+      <w:lvlJc w:val="left"/>
+      <w:pPr>
+        <w:ind w:left="5760" w:hanging="360"/>
+      </w:pPr>
+      <w:rPr>
+        <w:rFonts w:ascii="Symbol" w:hAnsi="Symbol" w:hint="default"/>
+      </w:rPr>
+    </w:lvl>
+    <w:lvl w:ilvl="7" w:tplc="04090003" w:tentative="1">
+      <w:start w:val="1"/>
+      <w:numFmt w:val="bullet"/>
+      <w:lvlText w:val="o"/>
+      <w:lvlJc w:val="left"/>
+      <w:pPr>
+        <w:ind w:left="6480" w:hanging="360"/>
+      </w:pPr>
+      <w:rPr>
+        <w:rFonts w:ascii="Courier New" w:hAnsi="Courier New" w:cs="Courier New" w:hint="default"/>
+      </w:rPr>
+    </w:lvl>
+    <w:lvl w:ilvl="8" w:tplc="04090005" w:tentative="1">
+      <w:start w:val="1"/>
+      <w:numFmt w:val="bullet"/>
+      <w:lvlText w:val=""/>
+      <w:lvlJc w:val="left"/>
+      <w:pPr>
+        <w:ind w:left="7200" w:hanging="360"/>
+      </w:pPr>
+      <w:rPr>
+        <w:rFonts w:ascii="Wingdings" w:hAnsi="Wingdings" w:hint="default"/>
+      </w:rPr>
+    </w:lvl>
+  </w:abstractNum>
+  <w:abstractNum w:abstractNumId="14">
     <w:nsid w:val="6EA040B5"/>
     <w:multiLevelType w:val="hybridMultilevel"/>
     <w:tmpl w:val="21343EA2"/>
@@ -5084,31 +7895,254 @@
       </w:pPr>
     </w:lvl>
   </w:abstractNum>
+  <w:abstractNum w:abstractNumId="15">
+    <w:nsid w:val="6EAC0BD3"/>
+    <w:multiLevelType w:val="hybridMultilevel"/>
+    <w:tmpl w:val="A338104C"/>
+    <w:lvl w:ilvl="0" w:tplc="04090001">
+      <w:start w:val="1"/>
+      <w:numFmt w:val="bullet"/>
+      <w:lvlText w:val=""/>
+      <w:lvlJc w:val="left"/>
+      <w:pPr>
+        <w:ind w:left="2160" w:hanging="360"/>
+      </w:pPr>
+      <w:rPr>
+        <w:rFonts w:ascii="Symbol" w:hAnsi="Symbol" w:hint="default"/>
+      </w:rPr>
+    </w:lvl>
+    <w:lvl w:ilvl="1" w:tplc="04090003" w:tentative="1">
+      <w:start w:val="1"/>
+      <w:numFmt w:val="bullet"/>
+      <w:lvlText w:val="o"/>
+      <w:lvlJc w:val="left"/>
+      <w:pPr>
+        <w:ind w:left="2880" w:hanging="360"/>
+      </w:pPr>
+      <w:rPr>
+        <w:rFonts w:ascii="Courier New" w:hAnsi="Courier New" w:cs="Courier New" w:hint="default"/>
+      </w:rPr>
+    </w:lvl>
+    <w:lvl w:ilvl="2" w:tplc="04090005" w:tentative="1">
+      <w:start w:val="1"/>
+      <w:numFmt w:val="bullet"/>
+      <w:lvlText w:val=""/>
+      <w:lvlJc w:val="left"/>
+      <w:pPr>
+        <w:ind w:left="3600" w:hanging="360"/>
+      </w:pPr>
+      <w:rPr>
+        <w:rFonts w:ascii="Wingdings" w:hAnsi="Wingdings" w:hint="default"/>
+      </w:rPr>
+    </w:lvl>
+    <w:lvl w:ilvl="3" w:tplc="04090001" w:tentative="1">
+      <w:start w:val="1"/>
+      <w:numFmt w:val="bullet"/>
+      <w:lvlText w:val=""/>
+      <w:lvlJc w:val="left"/>
+      <w:pPr>
+        <w:ind w:left="4320" w:hanging="360"/>
+      </w:pPr>
+      <w:rPr>
+        <w:rFonts w:ascii="Symbol" w:hAnsi="Symbol" w:hint="default"/>
+      </w:rPr>
+    </w:lvl>
+    <w:lvl w:ilvl="4" w:tplc="04090003" w:tentative="1">
+      <w:start w:val="1"/>
+      <w:numFmt w:val="bullet"/>
+      <w:lvlText w:val="o"/>
+      <w:lvlJc w:val="left"/>
+      <w:pPr>
+        <w:ind w:left="5040" w:hanging="360"/>
+      </w:pPr>
+      <w:rPr>
+        <w:rFonts w:ascii="Courier New" w:hAnsi="Courier New" w:cs="Courier New" w:hint="default"/>
+      </w:rPr>
+    </w:lvl>
+    <w:lvl w:ilvl="5" w:tplc="04090005" w:tentative="1">
+      <w:start w:val="1"/>
+      <w:numFmt w:val="bullet"/>
+      <w:lvlText w:val=""/>
+      <w:lvlJc w:val="left"/>
+      <w:pPr>
+        <w:ind w:left="5760" w:hanging="360"/>
+      </w:pPr>
+      <w:rPr>
+        <w:rFonts w:ascii="Wingdings" w:hAnsi="Wingdings" w:hint="default"/>
+      </w:rPr>
+    </w:lvl>
+    <w:lvl w:ilvl="6" w:tplc="04090001" w:tentative="1">
+      <w:start w:val="1"/>
+      <w:numFmt w:val="bullet"/>
+      <w:lvlText w:val=""/>
+      <w:lvlJc w:val="left"/>
+      <w:pPr>
+        <w:ind w:left="6480" w:hanging="360"/>
+      </w:pPr>
+      <w:rPr>
+        <w:rFonts w:ascii="Symbol" w:hAnsi="Symbol" w:hint="default"/>
+      </w:rPr>
+    </w:lvl>
+    <w:lvl w:ilvl="7" w:tplc="04090003" w:tentative="1">
+      <w:start w:val="1"/>
+      <w:numFmt w:val="bullet"/>
+      <w:lvlText w:val="o"/>
+      <w:lvlJc w:val="left"/>
+      <w:pPr>
+        <w:ind w:left="7200" w:hanging="360"/>
+      </w:pPr>
+      <w:rPr>
+        <w:rFonts w:ascii="Courier New" w:hAnsi="Courier New" w:cs="Courier New" w:hint="default"/>
+      </w:rPr>
+    </w:lvl>
+    <w:lvl w:ilvl="8" w:tplc="04090005" w:tentative="1">
+      <w:start w:val="1"/>
+      <w:numFmt w:val="bullet"/>
+      <w:lvlText w:val=""/>
+      <w:lvlJc w:val="left"/>
+      <w:pPr>
+        <w:ind w:left="7920" w:hanging="360"/>
+      </w:pPr>
+      <w:rPr>
+        <w:rFonts w:ascii="Wingdings" w:hAnsi="Wingdings" w:hint="default"/>
+      </w:rPr>
+    </w:lvl>
+  </w:abstractNum>
+  <w:abstractNum w:abstractNumId="16">
+    <w:nsid w:val="7F861650"/>
+    <w:multiLevelType w:val="hybridMultilevel"/>
+    <w:tmpl w:val="76DEA4A0"/>
+    <w:lvl w:ilvl="0" w:tplc="0409000F">
+      <w:start w:val="1"/>
+      <w:numFmt w:val="decimal"/>
+      <w:lvlText w:val="%1."/>
+      <w:lvlJc w:val="left"/>
+      <w:pPr>
+        <w:ind w:left="720" w:hanging="360"/>
+      </w:pPr>
+    </w:lvl>
+    <w:lvl w:ilvl="1" w:tplc="04090019" w:tentative="1">
+      <w:start w:val="1"/>
+      <w:numFmt w:val="lowerLetter"/>
+      <w:lvlText w:val="%2."/>
+      <w:lvlJc w:val="left"/>
+      <w:pPr>
+        <w:ind w:left="1440" w:hanging="360"/>
+      </w:pPr>
+    </w:lvl>
+    <w:lvl w:ilvl="2" w:tplc="0409001B" w:tentative="1">
+      <w:start w:val="1"/>
+      <w:numFmt w:val="lowerRoman"/>
+      <w:lvlText w:val="%3."/>
+      <w:lvlJc w:val="right"/>
+      <w:pPr>
+        <w:ind w:left="2160" w:hanging="180"/>
+      </w:pPr>
+    </w:lvl>
+    <w:lvl w:ilvl="3" w:tplc="0409000F" w:tentative="1">
+      <w:start w:val="1"/>
+      <w:numFmt w:val="decimal"/>
+      <w:lvlText w:val="%4."/>
+      <w:lvlJc w:val="left"/>
+      <w:pPr>
+        <w:ind w:left="2880" w:hanging="360"/>
+      </w:pPr>
+    </w:lvl>
+    <w:lvl w:ilvl="4" w:tplc="04090019" w:tentative="1">
+      <w:start w:val="1"/>
+      <w:numFmt w:val="lowerLetter"/>
+      <w:lvlText w:val="%5."/>
+      <w:lvlJc w:val="left"/>
+      <w:pPr>
+        <w:ind w:left="3600" w:hanging="360"/>
+      </w:pPr>
+    </w:lvl>
+    <w:lvl w:ilvl="5" w:tplc="0409001B" w:tentative="1">
+      <w:start w:val="1"/>
+      <w:numFmt w:val="lowerRoman"/>
+      <w:lvlText w:val="%6."/>
+      <w:lvlJc w:val="right"/>
+      <w:pPr>
+        <w:ind w:left="4320" w:hanging="180"/>
+      </w:pPr>
+    </w:lvl>
+    <w:lvl w:ilvl="6" w:tplc="0409000F" w:tentative="1">
+      <w:start w:val="1"/>
+      <w:numFmt w:val="decimal"/>
+      <w:lvlText w:val="%7."/>
+      <w:lvlJc w:val="left"/>
+      <w:pPr>
+        <w:ind w:left="5040" w:hanging="360"/>
+      </w:pPr>
+    </w:lvl>
+    <w:lvl w:ilvl="7" w:tplc="04090019" w:tentative="1">
+      <w:start w:val="1"/>
+      <w:numFmt w:val="lowerLetter"/>
+      <w:lvlText w:val="%8."/>
+      <w:lvlJc w:val="left"/>
+      <w:pPr>
+        <w:ind w:left="5760" w:hanging="360"/>
+      </w:pPr>
+    </w:lvl>
+    <w:lvl w:ilvl="8" w:tplc="0409001B" w:tentative="1">
+      <w:start w:val="1"/>
+      <w:numFmt w:val="lowerRoman"/>
+      <w:lvlText w:val="%9."/>
+      <w:lvlJc w:val="right"/>
+      <w:pPr>
+        <w:ind w:left="6480" w:hanging="180"/>
+      </w:pPr>
+    </w:lvl>
+  </w:abstractNum>
   <w:num w:numId="1">
+    <w:abstractNumId w:val="5"/>
+  </w:num>
+  <w:num w:numId="2">
+    <w:abstractNumId w:val="12"/>
+  </w:num>
+  <w:num w:numId="3">
+    <w:abstractNumId w:val="8"/>
+  </w:num>
+  <w:num w:numId="4">
+    <w:abstractNumId w:val="2"/>
+  </w:num>
+  <w:num w:numId="5">
+    <w:abstractNumId w:val="10"/>
+  </w:num>
+  <w:num w:numId="6">
+    <w:abstractNumId w:val="14"/>
+  </w:num>
+  <w:num w:numId="7">
+    <w:abstractNumId w:val="7"/>
+  </w:num>
+  <w:num w:numId="8">
+    <w:abstractNumId w:val="4"/>
+  </w:num>
+  <w:num w:numId="9">
+    <w:abstractNumId w:val="1"/>
+  </w:num>
+  <w:num w:numId="10">
+    <w:abstractNumId w:val="11"/>
+  </w:num>
+  <w:num w:numId="11">
+    <w:abstractNumId w:val="16"/>
+  </w:num>
+  <w:num w:numId="12">
     <w:abstractNumId w:val="3"/>
   </w:num>
-  <w:num w:numId="2">
-    <w:abstractNumId w:val="7"/>
+  <w:num w:numId="13">
+    <w:abstractNumId w:val="15"/>
   </w:num>
-  <w:num w:numId="3">
-    <w:abstractNumId w:val="5"/>
+  <w:num w:numId="14">
+    <w:abstractNumId w:val="13"/>
   </w:num>
-  <w:num w:numId="4">
-    <w:abstractNumId w:val="1"/>
-  </w:num>
-  <w:num w:numId="5">
+  <w:num w:numId="15">
     <w:abstractNumId w:val="6"/>
   </w:num>
-  <w:num w:numId="6">
-    <w:abstractNumId w:val="8"/>
+  <w:num w:numId="16">
+    <w:abstractNumId w:val="9"/>
   </w:num>
-  <w:num w:numId="7">
-    <w:abstractNumId w:val="4"/>
-  </w:num>
-  <w:num w:numId="8">
-    <w:abstractNumId w:val="2"/>
-  </w:num>
-  <w:num w:numId="9">
+  <w:num w:numId="17">
     <w:abstractNumId w:val="0"/>
   </w:num>
 </w:numbering>

</xml_diff>

<commit_message>
Ajoutée une proposition de solution technique du logiciel à mettre en place
</commit_message>
<xml_diff>
--- a/Livrables/Document de spécifications fonctionnelles.docx
+++ b/Livrables/Document de spécifications fonctionnelles.docx
@@ -2285,20 +2285,20 @@
           <wp:anchor distT="0" distB="0" distL="114300" distR="114300" simplePos="0" relativeHeight="251676672" behindDoc="1" locked="0" layoutInCell="1" allowOverlap="1">
             <wp:simplePos x="0" y="0"/>
             <wp:positionH relativeFrom="column">
-              <wp:posOffset>233045</wp:posOffset>
+              <wp:posOffset>33020</wp:posOffset>
             </wp:positionH>
             <wp:positionV relativeFrom="paragraph">
-              <wp:posOffset>367665</wp:posOffset>
+              <wp:posOffset>377190</wp:posOffset>
             </wp:positionV>
-            <wp:extent cx="5467350" cy="7210425"/>
-            <wp:effectExtent l="19050" t="0" r="0" b="0"/>
+            <wp:extent cx="5876925" cy="7210425"/>
+            <wp:effectExtent l="19050" t="0" r="9525" b="0"/>
             <wp:wrapTight wrapText="bothSides">
               <wp:wrapPolygon edited="0">
-                <wp:start x="-75" y="0"/>
-                <wp:lineTo x="-75" y="21571"/>
-                <wp:lineTo x="21600" y="21571"/>
-                <wp:lineTo x="21600" y="0"/>
-                <wp:lineTo x="-75" y="0"/>
+                <wp:start x="-70" y="0"/>
+                <wp:lineTo x="-70" y="21571"/>
+                <wp:lineTo x="21635" y="21571"/>
+                <wp:lineTo x="21635" y="0"/>
+                <wp:lineTo x="-70" y="0"/>
               </wp:wrapPolygon>
             </wp:wrapTight>
             <wp:docPr id="30" name="Image 29" descr="Diagramme de cas d'utilisation - Interface pizzeria.jpg"/>
@@ -2321,7 +2321,7 @@
                   <pic:spPr>
                     <a:xfrm>
                       <a:off x="0" y="0"/>
-                      <a:ext cx="5467350" cy="7210425"/>
+                      <a:ext cx="5876925" cy="7210425"/>
                     </a:xfrm>
                     <a:prstGeom prst="rect">
                       <a:avLst/>
@@ -2366,7 +2366,6 @@
       </w:pPr>
       <w:bookmarkStart w:id="5" w:name="_Toc520379389"/>
       <w:r>
-        <w:lastRenderedPageBreak/>
         <w:t xml:space="preserve">Etude descriptive des cas d'utilisation package </w:t>
       </w:r>
       <w:r>
@@ -3218,6 +3217,7 @@
           <w:sz w:val="26"/>
           <w:szCs w:val="26"/>
         </w:rPr>
+        <w:lastRenderedPageBreak/>
         <w:tab/>
       </w:r>
       <w:r>
@@ -3259,7 +3259,6 @@
           <w:sz w:val="24"/>
           <w:szCs w:val="24"/>
         </w:rPr>
-        <w:lastRenderedPageBreak/>
         <w:t>Petite photo de chaque pizza</w:t>
       </w:r>
     </w:p>
@@ -3706,21 +3705,76 @@
         <w:rPr>
           <w:rFonts w:asciiTheme="minorBidi" w:hAnsiTheme="minorBidi"/>
         </w:rPr>
-        <w:t xml:space="preserve">commande de pizza(s) doit pouvoir être utilisé en ligne </w:t>
+        <w:t>commande de pizza(s) doit pouvoir être ut</w:t>
+      </w:r>
+      <w:r>
+        <w:rPr>
+          <w:rFonts w:asciiTheme="minorBidi" w:hAnsiTheme="minorBidi"/>
+        </w:rPr>
+        <w:t xml:space="preserve">ilisé en ligne </w:t>
       </w:r>
       <w:r>
         <w:rPr>
           <w:rFonts w:asciiTheme="minorBidi" w:hAnsiTheme="minorBidi"/>
         </w:rPr>
         <w:tab/>
-        <w:t xml:space="preserve">via un site web, par un client et sur place ou par téléphone par les vendeurs des </w:t>
+        <w:t>via un site web</w:t>
+      </w:r>
+      <w:r>
+        <w:rPr>
+          <w:rFonts w:asciiTheme="minorBidi" w:hAnsiTheme="minorBidi"/>
+        </w:rPr>
+        <w:t xml:space="preserve"> par un client</w:t>
+      </w:r>
+      <w:r>
+        <w:rPr>
+          <w:rFonts w:asciiTheme="minorBidi" w:hAnsiTheme="minorBidi"/>
+        </w:rPr>
+        <w:t>,</w:t>
+      </w:r>
+      <w:r>
+        <w:rPr>
+          <w:rFonts w:asciiTheme="minorBidi" w:hAnsiTheme="minorBidi"/>
+        </w:rPr>
+        <w:t xml:space="preserve"> et sur place ou par téléphone par les vendeurs des </w:t>
       </w:r>
       <w:r>
         <w:rPr>
           <w:rFonts w:asciiTheme="minorBidi" w:hAnsiTheme="minorBidi"/>
         </w:rPr>
         <w:tab/>
-        <w:t xml:space="preserve">pizzerias. La commande comprend les pizzas demandées et le règlement de l'achat. </w:t>
+        <w:t>pizz</w:t>
+      </w:r>
+      <w:r>
+        <w:rPr>
+          <w:rFonts w:asciiTheme="minorBidi" w:hAnsiTheme="minorBidi"/>
+        </w:rPr>
+        <w:t xml:space="preserve">erias. La commande comprend le choix des pizzas, </w:t>
+      </w:r>
+      <w:r>
+        <w:rPr>
+          <w:rFonts w:asciiTheme="minorBidi" w:hAnsiTheme="minorBidi"/>
+        </w:rPr>
+        <w:t>le règlement de l'achat</w:t>
+      </w:r>
+      <w:r>
+        <w:rPr>
+          <w:rFonts w:asciiTheme="minorBidi" w:hAnsiTheme="minorBidi"/>
+        </w:rPr>
+        <w:t xml:space="preserve"> et du </w:t>
+      </w:r>
+      <w:r>
+        <w:rPr>
+          <w:rFonts w:asciiTheme="minorBidi" w:hAnsiTheme="minorBidi"/>
+        </w:rPr>
+        <w:tab/>
+        <w:t>mode de livraison</w:t>
+      </w:r>
+      <w:r>
+        <w:rPr>
+          <w:rFonts w:asciiTheme="minorBidi" w:hAnsiTheme="minorBidi"/>
+        </w:rPr>
+        <w:t xml:space="preserve">. </w:t>
       </w:r>
     </w:p>
     <w:p>
@@ -4030,45 +4084,33 @@
         <w:rPr>
           <w:rFonts w:asciiTheme="minorBidi" w:hAnsiTheme="minorBidi"/>
         </w:rPr>
-        <w:t>est le vendeur, alors s</w:t>
-      </w:r>
-      <w:r>
-        <w:rPr>
-          <w:rFonts w:asciiTheme="minorBidi" w:hAnsiTheme="minorBidi"/>
-        </w:rPr>
-        <w:t>i le client souhaite s'inscrire :</w:t>
-      </w:r>
-    </w:p>
-    <w:p>
-      <w:pPr>
-        <w:pStyle w:val="Paragraphedeliste"/>
-        <w:numPr>
-          <w:ilvl w:val="0"/>
-          <w:numId w:val="5"/>
-        </w:numPr>
-        <w:rPr>
-          <w:rFonts w:asciiTheme="minorBidi" w:hAnsiTheme="minorBidi"/>
-        </w:rPr>
-      </w:pPr>
-      <w:r>
-        <w:rPr>
-          <w:rFonts w:asciiTheme="minorBidi" w:hAnsiTheme="minorBidi"/>
-          <w:b/>
-          <w:bCs/>
-          <w:sz w:val="24"/>
-          <w:szCs w:val="24"/>
-        </w:rPr>
-        <w:t>L</w:t>
-      </w:r>
-      <w:r>
-        <w:rPr>
-          <w:rFonts w:asciiTheme="minorBidi" w:hAnsiTheme="minorBidi"/>
-          <w:b/>
-          <w:bCs/>
-          <w:sz w:val="24"/>
-          <w:szCs w:val="24"/>
-        </w:rPr>
-        <w:t>e système</w:t>
+        <w:t>est le vendeur</w:t>
+      </w:r>
+      <w:r>
+        <w:rPr>
+          <w:rFonts w:asciiTheme="minorBidi" w:hAnsiTheme="minorBidi"/>
+        </w:rPr>
+        <w:t xml:space="preserve">, </w:t>
+      </w:r>
+      <w:r>
+        <w:rPr>
+          <w:rFonts w:asciiTheme="minorBidi" w:hAnsiTheme="minorBidi"/>
+          <w:b/>
+          <w:bCs/>
+          <w:sz w:val="24"/>
+          <w:szCs w:val="24"/>
+        </w:rPr>
+        <w:t>le</w:t>
+      </w:r>
+      <w:r>
+        <w:rPr>
+          <w:rFonts w:asciiTheme="minorBidi" w:hAnsiTheme="minorBidi"/>
+          <w:b/>
+          <w:bCs/>
+          <w:sz w:val="24"/>
+          <w:szCs w:val="24"/>
+        </w:rPr>
+        <w:t xml:space="preserve"> système</w:t>
       </w:r>
       <w:r>
         <w:rPr>
@@ -4112,20 +4154,11 @@
         </w:rPr>
         <w:t>.</w:t>
       </w:r>
-    </w:p>
-    <w:p>
-      <w:pPr>
-        <w:pStyle w:val="Paragraphedeliste"/>
-        <w:ind w:left="709"/>
-        <w:rPr>
-          <w:rFonts w:asciiTheme="minorBidi" w:hAnsiTheme="minorBidi"/>
-        </w:rPr>
-      </w:pPr>
-      <w:r>
-        <w:rPr>
-          <w:rFonts w:asciiTheme="minorBidi" w:hAnsiTheme="minorBidi"/>
-        </w:rPr>
-        <w:t>Sinon le client peut passer une commande anonymement. (dans le cas par exemple où le client est juste un passager n'habitant pas la ville et veut donc commander une pizza sans devoir s'inscrire)</w:t>
+      <w:r>
+        <w:rPr>
+          <w:rFonts w:asciiTheme="minorBidi" w:hAnsiTheme="minorBidi"/>
+        </w:rPr>
+        <w:t xml:space="preserve"> </w:t>
       </w:r>
     </w:p>
     <w:p>
@@ -4144,56 +4177,48 @@
           <w:rFonts w:asciiTheme="minorBidi" w:hAnsiTheme="minorBidi"/>
           <w:b/>
           <w:bCs/>
+          <w:sz w:val="24"/>
+          <w:szCs w:val="24"/>
+        </w:rPr>
+        <w:t>Le système</w:t>
+      </w:r>
+      <w:r>
+        <w:rPr>
+          <w:rFonts w:asciiTheme="minorBidi" w:hAnsiTheme="minorBidi"/>
+          <w:sz w:val="24"/>
+          <w:szCs w:val="24"/>
         </w:rPr>
         <w:t xml:space="preserve"> </w:t>
       </w:r>
       <w:r>
         <w:rPr>
           <w:rFonts w:asciiTheme="minorBidi" w:hAnsiTheme="minorBidi"/>
-          <w:b/>
-          <w:bCs/>
-          <w:sz w:val="24"/>
-          <w:szCs w:val="24"/>
-        </w:rPr>
-        <w:t>Le système</w:t>
-      </w:r>
-      <w:r>
-        <w:rPr>
-          <w:rFonts w:asciiTheme="minorBidi" w:hAnsiTheme="minorBidi"/>
-          <w:sz w:val="24"/>
-          <w:szCs w:val="24"/>
+        </w:rPr>
+        <w:t>affiche des i</w:t>
+      </w:r>
+      <w:r>
+        <w:rPr>
+          <w:rFonts w:asciiTheme="minorBidi" w:hAnsiTheme="minorBidi"/>
+        </w:rPr>
+        <w:t>nformations</w:t>
+      </w:r>
+      <w:r>
+        <w:rPr>
+          <w:rFonts w:asciiTheme="minorBidi" w:hAnsiTheme="minorBidi"/>
+        </w:rPr>
+        <w:t xml:space="preserve"> concernant le client</w:t>
+      </w:r>
+      <w:r>
+        <w:rPr>
+          <w:rFonts w:asciiTheme="minorBidi" w:hAnsiTheme="minorBidi"/>
+        </w:rPr>
+        <w:t>.</w:t>
+      </w:r>
+      <w:r>
+        <w:rPr>
+          <w:rFonts w:asciiTheme="minorBidi" w:hAnsiTheme="minorBidi"/>
         </w:rPr>
         <w:t xml:space="preserve"> </w:t>
-      </w:r>
-      <w:r>
-        <w:rPr>
-          <w:rFonts w:asciiTheme="minorBidi" w:hAnsiTheme="minorBidi"/>
-        </w:rPr>
-        <w:t>affiche des i</w:t>
-      </w:r>
-      <w:r>
-        <w:rPr>
-          <w:rFonts w:asciiTheme="minorBidi" w:hAnsiTheme="minorBidi"/>
-        </w:rPr>
-        <w:t>nformations</w:t>
-      </w:r>
-      <w:r>
-        <w:rPr>
-          <w:rFonts w:asciiTheme="minorBidi" w:hAnsiTheme="minorBidi"/>
-        </w:rPr>
-        <w:t xml:space="preserve"> concernant le client (si le client a décidé de s'inscrire</w:t>
-      </w:r>
-      <w:r>
-        <w:rPr>
-          <w:rFonts w:asciiTheme="minorBidi" w:hAnsiTheme="minorBidi"/>
-        </w:rPr>
-        <w:t>, sinon passage directement à l'étape 4</w:t>
-      </w:r>
-      <w:r>
-        <w:rPr>
-          <w:rFonts w:asciiTheme="minorBidi" w:hAnsiTheme="minorBidi"/>
-        </w:rPr>
-        <w:t>)</w:t>
       </w:r>
     </w:p>
     <w:p>
@@ -4277,7 +4302,15 @@
           <w:sz w:val="24"/>
           <w:szCs w:val="24"/>
         </w:rPr>
-        <w:t xml:space="preserve">Si L'utilisateur décide de se faire livrer, </w:t>
+        <w:t>Si L'utilisateur souhaite</w:t>
+      </w:r>
+      <w:r>
+        <w:rPr>
+          <w:rFonts w:asciiTheme="minorBidi" w:hAnsiTheme="minorBidi"/>
+          <w:sz w:val="24"/>
+          <w:szCs w:val="24"/>
+        </w:rPr>
+        <w:t xml:space="preserve"> se faire livrer, </w:t>
       </w:r>
       <w:r>
         <w:rPr>
@@ -4639,7 +4672,19 @@
         <w:rPr>
           <w:rFonts w:asciiTheme="minorBidi" w:hAnsiTheme="minorBidi"/>
         </w:rPr>
-        <w:t>L'utilisateur refuse le temps de préparation et arrête la commande.</w:t>
+        <w:t xml:space="preserve">L'utilisateur </w:t>
+      </w:r>
+      <w:r>
+        <w:rPr>
+          <w:rFonts w:asciiTheme="minorBidi" w:hAnsiTheme="minorBidi"/>
+        </w:rPr>
+        <w:t>n'accepte pas</w:t>
+      </w:r>
+      <w:r>
+        <w:rPr>
+          <w:rFonts w:asciiTheme="minorBidi" w:hAnsiTheme="minorBidi"/>
+        </w:rPr>
+        <w:t xml:space="preserve"> le temps de préparation et arrête la commande.</w:t>
       </w:r>
     </w:p>
     <w:p>
@@ -4731,7 +4776,6 @@
         <w:rPr>
           <w:rFonts w:asciiTheme="minorBidi" w:hAnsiTheme="minorBidi"/>
         </w:rPr>
-        <w:lastRenderedPageBreak/>
         <w:t>8</w:t>
       </w:r>
       <w:r>
@@ -4802,6 +4846,7 @@
         <w:pStyle w:val="Titre3"/>
       </w:pPr>
       <w:r>
+        <w:lastRenderedPageBreak/>
         <w:t>Fin et post-conditions</w:t>
       </w:r>
     </w:p>
@@ -5074,7 +5119,23 @@
           <w:sz w:val="24"/>
           <w:szCs w:val="24"/>
         </w:rPr>
-        <w:t xml:space="preserve">L'enregistrement d'une commande doit pouvoir se faire avec un maximum de 4 </w:t>
+        <w:t>L'enregistrement d'une commande doit pouvo</w:t>
+      </w:r>
+      <w:r>
+        <w:rPr>
+          <w:rFonts w:asciiTheme="minorBidi" w:hAnsiTheme="minorBidi"/>
+          <w:sz w:val="24"/>
+          <w:szCs w:val="24"/>
+        </w:rPr>
+        <w:t>ir se faire avec un maximum de 3</w:t>
+      </w:r>
+      <w:r>
+        <w:rPr>
+          <w:rFonts w:asciiTheme="minorBidi" w:hAnsiTheme="minorBidi"/>
+          <w:sz w:val="24"/>
+          <w:szCs w:val="24"/>
+        </w:rPr>
+        <w:t xml:space="preserve"> </w:t>
       </w:r>
       <w:r>
         <w:rPr>
@@ -5320,20 +5381,20 @@
           <wp:anchor distT="0" distB="0" distL="114300" distR="114300" simplePos="0" relativeHeight="251672576" behindDoc="1" locked="0" layoutInCell="1" allowOverlap="1">
             <wp:simplePos x="0" y="0"/>
             <wp:positionH relativeFrom="column">
-              <wp:posOffset>-33655</wp:posOffset>
+              <wp:posOffset>71120</wp:posOffset>
             </wp:positionH>
             <wp:positionV relativeFrom="paragraph">
               <wp:posOffset>329565</wp:posOffset>
             </wp:positionV>
-            <wp:extent cx="5957570" cy="7200900"/>
-            <wp:effectExtent l="19050" t="0" r="5080" b="0"/>
+            <wp:extent cx="5886450" cy="7191375"/>
+            <wp:effectExtent l="19050" t="0" r="0" b="0"/>
             <wp:wrapTight wrapText="bothSides">
               <wp:wrapPolygon edited="0">
-                <wp:start x="-69" y="0"/>
-                <wp:lineTo x="-69" y="21543"/>
-                <wp:lineTo x="21618" y="21543"/>
-                <wp:lineTo x="21618" y="0"/>
-                <wp:lineTo x="-69" y="0"/>
+                <wp:start x="-70" y="0"/>
+                <wp:lineTo x="-70" y="21571"/>
+                <wp:lineTo x="21600" y="21571"/>
+                <wp:lineTo x="21600" y="0"/>
+                <wp:lineTo x="-70" y="0"/>
               </wp:wrapPolygon>
             </wp:wrapTight>
             <wp:docPr id="23" name="Image 22" descr="Diagramme d'activité Commander Pizza.jpg"/>
@@ -5356,7 +5417,7 @@
                   <pic:spPr>
                     <a:xfrm>
                       <a:off x="0" y="0"/>
-                      <a:ext cx="5957570" cy="7200900"/>
+                      <a:ext cx="5886450" cy="7191375"/>
                     </a:xfrm>
                     <a:prstGeom prst="rect">
                       <a:avLst/>
@@ -8172,7 +8233,51 @@
           <w:sz w:val="24"/>
           <w:szCs w:val="24"/>
         </w:rPr>
-        <w:t>L'utilisateur (pizzaiolo) continue la préparation manuelle des pizzas jusqu'à ce qu'il en finisse.</w:t>
+        <w:t xml:space="preserve">Le système </w:t>
+      </w:r>
+      <w:r>
+        <w:rPr>
+          <w:rFonts w:asciiTheme="minorBidi" w:hAnsiTheme="minorBidi"/>
+          <w:sz w:val="24"/>
+          <w:szCs w:val="24"/>
+        </w:rPr>
+        <w:t xml:space="preserve">fait appel au cas d'utilisation interne </w:t>
+      </w:r>
+      <w:r>
+        <w:rPr>
+          <w:rFonts w:asciiTheme="minorBidi" w:hAnsiTheme="minorBidi"/>
+          <w:sz w:val="16"/>
+          <w:szCs w:val="16"/>
+        </w:rPr>
+        <w:t>&lt;&lt;</w:t>
+      </w:r>
+      <w:r>
+        <w:rPr>
+          <w:rFonts w:asciiTheme="minorBidi" w:hAnsiTheme="minorBidi"/>
+        </w:rPr>
+        <w:t xml:space="preserve">Mettre à jour </w:t>
+      </w:r>
+      <w:r>
+        <w:rPr>
+          <w:rFonts w:asciiTheme="minorBidi" w:hAnsiTheme="minorBidi"/>
+        </w:rPr>
+        <w:t>stock d'ingrédients</w:t>
+      </w:r>
+      <w:r>
+        <w:rPr>
+          <w:rFonts w:asciiTheme="minorBidi" w:hAnsiTheme="minorBidi"/>
+          <w:sz w:val="16"/>
+          <w:szCs w:val="16"/>
+        </w:rPr>
+        <w:t>&gt;&gt;</w:t>
+      </w:r>
+      <w:r>
+        <w:rPr>
+          <w:rFonts w:asciiTheme="minorBidi" w:hAnsiTheme="minorBidi"/>
+          <w:sz w:val="24"/>
+          <w:szCs w:val="24"/>
+        </w:rPr>
+        <w:t>.</w:t>
       </w:r>
     </w:p>
     <w:p>
@@ -8191,6 +8296,28 @@
       <w:r>
         <w:rPr>
           <w:rFonts w:asciiTheme="minorBidi" w:hAnsiTheme="minorBidi"/>
+          <w:sz w:val="24"/>
+          <w:szCs w:val="24"/>
+        </w:rPr>
+        <w:t>L'utilisateur (pizzaiolo) continue la préparation manuelle des pizzas jusqu'à ce qu'il en finisse.</w:t>
+      </w:r>
+    </w:p>
+    <w:p>
+      <w:pPr>
+        <w:pStyle w:val="Paragraphedeliste"/>
+        <w:numPr>
+          <w:ilvl w:val="0"/>
+          <w:numId w:val="19"/>
+        </w:numPr>
+        <w:rPr>
+          <w:rFonts w:asciiTheme="minorBidi" w:hAnsiTheme="minorBidi"/>
+          <w:sz w:val="26"/>
+          <w:szCs w:val="26"/>
+        </w:rPr>
+      </w:pPr>
+      <w:r>
+        <w:rPr>
+          <w:rFonts w:asciiTheme="minorBidi" w:hAnsiTheme="minorBidi"/>
           <w:b/>
           <w:bCs/>
           <w:sz w:val="24"/>
@@ -8398,7 +8525,7 @@
           <w:sz w:val="24"/>
           <w:szCs w:val="24"/>
         </w:rPr>
-        <w:t xml:space="preserve"> 5</w:t>
+        <w:t xml:space="preserve"> 6</w:t>
       </w:r>
       <w:r>
         <w:rPr>
@@ -8906,6 +9033,15 @@
           <w:szCs w:val="26"/>
         </w:rPr>
       </w:pPr>
+    </w:p>
+    <w:p>
+      <w:pPr>
+        <w:rPr>
+          <w:rFonts w:asciiTheme="minorBidi" w:hAnsiTheme="minorBidi"/>
+          <w:sz w:val="26"/>
+          <w:szCs w:val="26"/>
+        </w:rPr>
+      </w:pPr>
       <w:r>
         <w:rPr>
           <w:rFonts w:asciiTheme="minorBidi" w:hAnsiTheme="minorBidi"/>
@@ -8918,20 +9054,20 @@
           <wp:anchor distT="0" distB="0" distL="114300" distR="114300" simplePos="0" relativeHeight="251671552" behindDoc="1" locked="0" layoutInCell="1" allowOverlap="1">
             <wp:simplePos x="0" y="0"/>
             <wp:positionH relativeFrom="column">
-              <wp:posOffset>1528445</wp:posOffset>
+              <wp:posOffset>652145</wp:posOffset>
             </wp:positionH>
             <wp:positionV relativeFrom="paragraph">
-              <wp:posOffset>179070</wp:posOffset>
+              <wp:posOffset>10795</wp:posOffset>
             </wp:positionV>
-            <wp:extent cx="3228975" cy="6677025"/>
+            <wp:extent cx="4733925" cy="5591175"/>
             <wp:effectExtent l="19050" t="0" r="9525" b="0"/>
             <wp:wrapTight wrapText="bothSides">
               <wp:wrapPolygon edited="0">
-                <wp:start x="-127" y="0"/>
-                <wp:lineTo x="-127" y="21569"/>
-                <wp:lineTo x="21664" y="21569"/>
-                <wp:lineTo x="21664" y="0"/>
-                <wp:lineTo x="-127" y="0"/>
+                <wp:start x="-87" y="0"/>
+                <wp:lineTo x="-87" y="21563"/>
+                <wp:lineTo x="21643" y="21563"/>
+                <wp:lineTo x="21643" y="0"/>
+                <wp:lineTo x="-87" y="0"/>
               </wp:wrapPolygon>
             </wp:wrapTight>
             <wp:docPr id="22" name="Image 21" descr="Diagramme d'activité Préparer Commande.jpg"/>
@@ -8954,7 +9090,7 @@
                   <pic:spPr>
                     <a:xfrm>
                       <a:off x="0" y="0"/>
-                      <a:ext cx="3228975" cy="6677025"/>
+                      <a:ext cx="4733925" cy="5591175"/>
                     </a:xfrm>
                     <a:prstGeom prst="rect">
                       <a:avLst/>
@@ -9119,15 +9255,6 @@
           <w:szCs w:val="26"/>
         </w:rPr>
       </w:pPr>
-    </w:p>
-    <w:p>
-      <w:pPr>
-        <w:rPr>
-          <w:rFonts w:asciiTheme="minorBidi" w:hAnsiTheme="minorBidi"/>
-          <w:sz w:val="26"/>
-          <w:szCs w:val="26"/>
-        </w:rPr>
-      </w:pPr>
       <w:r>
         <w:rPr>
           <w:rFonts w:asciiTheme="minorBidi" w:hAnsiTheme="minorBidi"/>
@@ -9334,7 +9461,13 @@
         <w:rPr>
           <w:rFonts w:asciiTheme="minorBidi" w:hAnsiTheme="minorBidi"/>
         </w:rPr>
-        <w:t xml:space="preserve">doit pouvoir être fait par le pizzaiolo. Cela </w:t>
+        <w:t xml:space="preserve">doit pouvoir être fait par le </w:t>
+      </w:r>
+      <w:r>
+        <w:rPr>
+          <w:rFonts w:asciiTheme="minorBidi" w:hAnsiTheme="minorBidi"/>
+        </w:rPr>
+        <w:t xml:space="preserve">en liaison avec </w:t>
       </w:r>
       <w:r>
         <w:rPr>
@@ -9346,32 +9479,61 @@
         <w:rPr>
           <w:rFonts w:asciiTheme="minorBidi" w:hAnsiTheme="minorBidi"/>
         </w:rPr>
+        <w:t>le système</w:t>
+      </w:r>
+      <w:r>
+        <w:rPr>
+          <w:rFonts w:asciiTheme="minorBidi" w:hAnsiTheme="minorBidi"/>
+        </w:rPr>
+        <w:t>. Cela</w:t>
+      </w:r>
+      <w:r>
+        <w:rPr>
+          <w:rFonts w:asciiTheme="minorBidi" w:hAnsiTheme="minorBidi"/>
+        </w:rPr>
+        <w:t xml:space="preserve"> </w:t>
+      </w:r>
+      <w:r>
+        <w:rPr>
+          <w:rFonts w:asciiTheme="minorBidi" w:hAnsiTheme="minorBidi"/>
+        </w:rPr>
         <w:t xml:space="preserve">comprend la </w:t>
       </w:r>
       <w:r>
         <w:rPr>
           <w:rFonts w:asciiTheme="minorBidi" w:hAnsiTheme="minorBidi"/>
         </w:rPr>
-        <w:t>consultation du stock initial, l'estimation du nombre de pizzas réalisables</w:t>
-      </w:r>
-      <w:r>
-        <w:rPr>
-          <w:rFonts w:asciiTheme="minorBidi" w:hAnsiTheme="minorBidi"/>
-        </w:rPr>
-        <w:t xml:space="preserve"> </w:t>
-      </w:r>
-      <w:r>
-        <w:rPr>
-          <w:rFonts w:asciiTheme="minorBidi" w:hAnsiTheme="minorBidi"/>
-        </w:rPr>
-        <w:t xml:space="preserve">et </w:t>
+        <w:t>saisie du stock initial et</w:t>
+      </w:r>
+      <w:r>
+        <w:rPr>
+          <w:rFonts w:asciiTheme="minorBidi" w:hAnsiTheme="minorBidi"/>
+        </w:rPr>
+        <w:t xml:space="preserve"> l'estimation du nombre de pizzas </w:t>
       </w:r>
       <w:r>
         <w:rPr>
           <w:rFonts w:asciiTheme="minorBidi" w:hAnsiTheme="minorBidi"/>
         </w:rPr>
         <w:tab/>
-        <w:t>la mise à jour du stock.</w:t>
+      </w:r>
+      <w:r>
+        <w:rPr>
+          <w:rFonts w:asciiTheme="minorBidi" w:hAnsiTheme="minorBidi"/>
+        </w:rPr>
+        <w:t>réalisables</w:t>
+      </w:r>
+      <w:r>
+        <w:rPr>
+          <w:rFonts w:asciiTheme="minorBidi" w:hAnsiTheme="minorBidi"/>
+        </w:rPr>
+        <w:t>, pour chaque type de pizza</w:t>
+      </w:r>
+      <w:r>
+        <w:rPr>
+          <w:rFonts w:asciiTheme="minorBidi" w:hAnsiTheme="minorBidi"/>
+        </w:rPr>
+        <w:t>.</w:t>
       </w:r>
     </w:p>
     <w:p>
@@ -9585,7 +9747,13 @@
         <w:rPr>
           <w:rFonts w:asciiTheme="minorBidi" w:hAnsiTheme="minorBidi"/>
         </w:rPr>
-        <w:t>Gestion Stock</w:t>
+        <w:t>Suivi</w:t>
+      </w:r>
+      <w:r>
+        <w:rPr>
+          <w:rFonts w:asciiTheme="minorBidi" w:hAnsiTheme="minorBidi"/>
+        </w:rPr>
+        <w:t xml:space="preserve"> Stock</w:t>
       </w:r>
       <w:r>
         <w:rPr>
@@ -9680,7 +9848,7 @@
         <w:rPr>
           <w:rFonts w:asciiTheme="minorBidi" w:hAnsiTheme="minorBidi"/>
         </w:rPr>
-        <w:t>Consulter stock initial</w:t>
+        <w:t>Saisir quantités initiales du stock</w:t>
       </w:r>
       <w:r>
         <w:rPr>
@@ -9720,7 +9888,23 @@
           <w:sz w:val="24"/>
           <w:szCs w:val="24"/>
         </w:rPr>
-        <w:t xml:space="preserve"> la quantité de chaque ingrédient </w:t>
+        <w:t xml:space="preserve"> la quantité de</w:t>
+      </w:r>
+      <w:r>
+        <w:rPr>
+          <w:rFonts w:asciiTheme="minorBidi" w:hAnsiTheme="minorBidi"/>
+          <w:sz w:val="24"/>
+          <w:szCs w:val="24"/>
+        </w:rPr>
+        <w:t xml:space="preserve"> stock de</w:t>
+      </w:r>
+      <w:r>
+        <w:rPr>
+          <w:rFonts w:asciiTheme="minorBidi" w:hAnsiTheme="minorBidi"/>
+          <w:sz w:val="24"/>
+          <w:szCs w:val="24"/>
+        </w:rPr>
+        <w:t xml:space="preserve"> chaque ingrédient </w:t>
       </w:r>
       <w:r>
         <w:rPr>
@@ -9736,14 +9920,6 @@
           <w:sz w:val="24"/>
           <w:szCs w:val="24"/>
         </w:rPr>
-        <w:t xml:space="preserve"> le pizzaiolo</w:t>
-      </w:r>
-      <w:r>
-        <w:rPr>
-          <w:rFonts w:asciiTheme="minorBidi" w:hAnsiTheme="minorBidi"/>
-          <w:sz w:val="24"/>
-          <w:szCs w:val="24"/>
-        </w:rPr>
         <w:t xml:space="preserve"> </w:t>
       </w:r>
       <w:r>
@@ -9752,7 +9928,15 @@
           <w:sz w:val="24"/>
           <w:szCs w:val="24"/>
         </w:rPr>
-        <w:t>se sert</w:t>
+        <w:t xml:space="preserve">se sert </w:t>
+      </w:r>
+      <w:r>
+        <w:rPr>
+          <w:rFonts w:asciiTheme="minorBidi" w:hAnsiTheme="minorBidi"/>
+          <w:sz w:val="24"/>
+          <w:szCs w:val="24"/>
+        </w:rPr>
+        <w:t>le pizzaiolo</w:t>
       </w:r>
       <w:r>
         <w:rPr>
@@ -9856,97 +10040,13 @@
         </w:rPr>
         <w:t>.</w:t>
       </w:r>
-    </w:p>
-    <w:p>
-      <w:pPr>
-        <w:pStyle w:val="Paragraphedeliste"/>
-        <w:numPr>
-          <w:ilvl w:val="0"/>
-          <w:numId w:val="21"/>
-        </w:numPr>
-        <w:rPr>
-          <w:rFonts w:asciiTheme="minorBidi" w:hAnsiTheme="minorBidi"/>
-          <w:sz w:val="26"/>
-          <w:szCs w:val="26"/>
-        </w:rPr>
-      </w:pPr>
-      <w:r>
-        <w:rPr>
-          <w:rFonts w:asciiTheme="minorBidi" w:hAnsiTheme="minorBidi"/>
-          <w:b/>
-          <w:bCs/>
-          <w:sz w:val="24"/>
-          <w:szCs w:val="24"/>
-        </w:rPr>
-        <w:t>Le système</w:t>
-      </w:r>
-      <w:r>
-        <w:rPr>
-          <w:rFonts w:asciiTheme="minorBidi" w:hAnsiTheme="minorBidi"/>
-          <w:sz w:val="24"/>
-          <w:szCs w:val="24"/>
-        </w:rPr>
-        <w:t xml:space="preserve"> fait appel au cas d'utilisation interne </w:t>
-      </w:r>
-      <w:r>
-        <w:rPr>
-          <w:rFonts w:asciiTheme="minorBidi" w:hAnsiTheme="minorBidi"/>
-          <w:sz w:val="16"/>
-          <w:szCs w:val="16"/>
-        </w:rPr>
-        <w:t>&lt;&lt;</w:t>
-      </w:r>
-      <w:r>
-        <w:rPr>
-          <w:rFonts w:asciiTheme="minorBidi" w:hAnsiTheme="minorBidi"/>
-        </w:rPr>
-        <w:t xml:space="preserve">Mettre à jour </w:t>
-      </w:r>
-      <w:r>
-        <w:rPr>
-          <w:rFonts w:asciiTheme="minorBidi" w:hAnsiTheme="minorBidi"/>
-        </w:rPr>
-        <w:t>stock d'ingrédients</w:t>
-      </w:r>
-      <w:r>
-        <w:rPr>
-          <w:rFonts w:asciiTheme="minorBidi" w:hAnsiTheme="minorBidi"/>
-          <w:sz w:val="16"/>
-          <w:szCs w:val="16"/>
-        </w:rPr>
-        <w:t>&gt;&gt;</w:t>
-      </w:r>
-      <w:r>
-        <w:rPr>
-          <w:rFonts w:asciiTheme="minorBidi" w:hAnsiTheme="minorBidi"/>
-          <w:sz w:val="24"/>
-          <w:szCs w:val="24"/>
-        </w:rPr>
-        <w:t>. L</w:t>
-      </w:r>
-      <w:r>
-        <w:rPr>
-          <w:rFonts w:asciiTheme="minorBidi" w:hAnsiTheme="minorBidi"/>
-          <w:sz w:val="24"/>
-          <w:szCs w:val="24"/>
-        </w:rPr>
-        <w:t>e système, au fur et à mesure que le(s) pizzaiolo(s)</w:t>
-      </w:r>
-      <w:r>
-        <w:rPr>
-          <w:rFonts w:asciiTheme="minorBidi" w:hAnsiTheme="minorBidi"/>
-          <w:sz w:val="24"/>
-          <w:szCs w:val="24"/>
-        </w:rPr>
-        <w:t xml:space="preserve"> </w:t>
-      </w:r>
-      <w:r>
-        <w:rPr>
-          <w:rFonts w:asciiTheme="minorBidi" w:hAnsiTheme="minorBidi"/>
-          <w:sz w:val="24"/>
-          <w:szCs w:val="24"/>
-        </w:rPr>
-        <w:t>prépare(nt) les commandes passées, met à jour le stock d'ingrédients.</w:t>
+      <w:r>
+        <w:rPr>
+          <w:rFonts w:asciiTheme="minorBidi" w:hAnsiTheme="minorBidi"/>
+          <w:sz w:val="24"/>
+          <w:szCs w:val="24"/>
+        </w:rPr>
+        <w:t xml:space="preserve"> Ce nombre de pizzas estimé, en fonction des commandes en préparation, est mis à jour.</w:t>
       </w:r>
     </w:p>
     <w:p>
@@ -10058,7 +10158,7 @@
           <w:sz w:val="24"/>
           <w:szCs w:val="24"/>
         </w:rPr>
-        <w:t>3</w:t>
+        <w:t>2</w:t>
       </w:r>
       <w:r>
         <w:rPr>
@@ -10227,7 +10327,6 @@
           <w:sz w:val="26"/>
           <w:szCs w:val="26"/>
         </w:rPr>
-        <w:lastRenderedPageBreak/>
         <w:t>Performance attendue :</w:t>
       </w:r>
     </w:p>
@@ -10248,6 +10347,7 @@
           <w:sz w:val="26"/>
           <w:szCs w:val="26"/>
         </w:rPr>
+        <w:lastRenderedPageBreak/>
         <w:t xml:space="preserve">La mise à jour du stock d'ingrédients doit se faire en </w:t>
       </w:r>
       <w:r>
@@ -10298,24 +10398,21 @@
     <w:p>
       <w:pPr>
         <w:pStyle w:val="Paragraphedeliste"/>
-        <w:numPr>
-          <w:ilvl w:val="0"/>
-          <w:numId w:val="22"/>
-        </w:numPr>
         <w:spacing w:before="0" w:beforeAutospacing="0" w:after="0" w:afterAutospacing="0"/>
-        <w:rPr>
-          <w:rFonts w:asciiTheme="minorBidi" w:hAnsiTheme="minorBidi"/>
-          <w:sz w:val="24"/>
-          <w:szCs w:val="24"/>
-        </w:rPr>
-      </w:pPr>
-      <w:r>
-        <w:rPr>
-          <w:rFonts w:asciiTheme="minorBidi" w:hAnsiTheme="minorBidi"/>
-          <w:sz w:val="24"/>
-          <w:szCs w:val="24"/>
-        </w:rPr>
-        <w:t xml:space="preserve">Qui est responsable de l'insertion des quantités du stock d'ingrédients dans le système? </w:t>
+        <w:ind w:left="709"/>
+        <w:rPr>
+          <w:rFonts w:asciiTheme="minorBidi" w:hAnsiTheme="minorBidi"/>
+          <w:sz w:val="24"/>
+          <w:szCs w:val="24"/>
+        </w:rPr>
+      </w:pPr>
+      <w:r>
+        <w:rPr>
+          <w:rFonts w:asciiTheme="minorBidi" w:hAnsiTheme="minorBidi"/>
+          <w:sz w:val="24"/>
+          <w:szCs w:val="24"/>
+        </w:rPr>
+        <w:t>Non communiqué</w:t>
       </w:r>
     </w:p>
     <w:p>
@@ -10359,7 +10456,7 @@
               <wp:posOffset>1557020</wp:posOffset>
             </wp:positionH>
             <wp:positionV relativeFrom="paragraph">
-              <wp:posOffset>125730</wp:posOffset>
+              <wp:posOffset>127635</wp:posOffset>
             </wp:positionV>
             <wp:extent cx="2847975" cy="5210175"/>
             <wp:effectExtent l="19050" t="0" r="9525" b="0"/>
@@ -15142,7 +15239,7 @@
             <w:rPr>
               <w:noProof/>
             </w:rPr>
-            <w:t>1</w:t>
+            <w:t>11</w:t>
           </w:r>
         </w:fldSimple>
         <w:r>
@@ -19296,7 +19393,7 @@
 </file>
 
 <file path=customXml/itemProps1.xml><?xml version="1.0" encoding="utf-8"?>
-<ds:datastoreItem xmlns:ds="http://schemas.openxmlformats.org/officeDocument/2006/customXml" ds:itemID="{56F0C4CE-B6AE-4DCB-A0ED-E4B7417DA24F}">
+<ds:datastoreItem xmlns:ds="http://schemas.openxmlformats.org/officeDocument/2006/customXml" ds:itemID="{9A7F4CAD-4F12-4396-BACD-0303AA0A81B4}">
   <ds:schemaRefs>
     <ds:schemaRef ds:uri="http://schemas.openxmlformats.org/officeDocument/2006/bibliography"/>
   </ds:schemaRefs>

</xml_diff>